<commit_message>
Refactor impact analysis module to support step-based comparisons and improve logging
- Updated logging to include detailed error messages and paths for easier debugging.
- Modified `ModularImpactAnalyzer` to dynamically set the config path and template directory.
- Enhanced `ImpactAnalyzer` to handle new nested structure for comparison items and steps.
- Adjusted `DataProcessor` to process data with a step-based approach, including renaming columns.
- Updated `Visualizer` to generate HTML reports with summary statistics and nested tabs for steps.
- Improved `ChartGenerator` to accommodate new data structure for generating charts.
- Refined HTML template to display summary statistics and step-wise analysis with improved styling.
- Added functionality to resolve relative paths in configuration loading.
</commit_message>
<xml_diff>
--- a/prompt.docx
+++ b/prompt.docx
@@ -4,7 +4,7 @@
   <w:body>
     <w:p>
       <w:pPr>
-        <w:pStyle w:val="833"/>
+        <w:pStyle w:val="837"/>
         <w:pBdr/>
         <w:spacing/>
         <w:ind/>
@@ -973,7 +973,7 @@
     </w:p>
     <w:p>
       <w:pPr>
-        <w:pStyle w:val="833"/>
+        <w:pStyle w:val="837"/>
         <w:pBdr/>
         <w:spacing/>
         <w:ind/>
@@ -1098,7 +1098,7 @@
     </w:p>
     <w:tbl>
       <w:tblPr>
-        <w:tblStyle w:val="707"/>
+        <w:tblStyle w:val="711"/>
         <w:tblW w:w="0" w:type="auto"/>
         <w:tblBorders/>
         <w:tblLook w:val="04A0" w:firstRow="1" w:lastRow="0" w:firstColumn="1" w:lastColumn="0" w:noHBand="0" w:noVBand="1"/>
@@ -1865,7 +1865,7 @@
     </w:p>
     <w:p>
       <w:pPr>
-        <w:pStyle w:val="896"/>
+        <w:pStyle w:val="900"/>
         <w:numPr>
           <w:ilvl w:val="0"/>
           <w:numId w:val="1"/>
@@ -1900,7 +1900,7 @@
     </w:p>
     <w:p>
       <w:pPr>
-        <w:pStyle w:val="896"/>
+        <w:pStyle w:val="900"/>
         <w:numPr>
           <w:ilvl w:val="0"/>
           <w:numId w:val="1"/>
@@ -1942,7 +1942,7 @@
     </w:p>
     <w:p>
       <w:pPr>
-        <w:pStyle w:val="896"/>
+        <w:pStyle w:val="900"/>
         <w:numPr>
           <w:ilvl w:val="0"/>
           <w:numId w:val="1"/>
@@ -2405,10 +2405,16 @@
           <w:lang w:val="en-AU" w:bidi="en-AU"/>
         </w:rPr>
       </w:r>
+      <w:r>
+        <w:rPr>
+          <w:highlight w:val="none"/>
+          <w:lang w:val="en-AU" w:bidi="en-AU"/>
+        </w:rPr>
+      </w:r>
     </w:p>
     <w:p>
       <w:pPr>
-        <w:pStyle w:val="896"/>
+        <w:pStyle w:val="900"/>
         <w:numPr>
           <w:ilvl w:val="0"/>
           <w:numId w:val="4"/>
@@ -2434,10 +2440,16 @@
           <w:lang w:val="en-AU" w:bidi="en-AU"/>
         </w:rPr>
       </w:r>
+      <w:r>
+        <w:rPr>
+          <w:highlight w:val="none"/>
+          <w:lang w:val="en-AU" w:bidi="en-AU"/>
+        </w:rPr>
+      </w:r>
     </w:p>
     <w:p>
       <w:pPr>
-        <w:pStyle w:val="896"/>
+        <w:pStyle w:val="900"/>
         <w:numPr>
           <w:ilvl w:val="0"/>
           <w:numId w:val="4"/>
@@ -2472,7 +2484,7 @@
     </w:p>
     <w:p>
       <w:pPr>
-        <w:pStyle w:val="896"/>
+        <w:pStyle w:val="900"/>
         <w:numPr>
           <w:ilvl w:val="0"/>
           <w:numId w:val="4"/>
@@ -2497,15 +2509,8 @@
           <w:highlight w:val="none"/>
           <w:lang w:val="en-AU" w:bidi="en-AU"/>
         </w:rPr>
-      </w:r>
-      <w:r>
-        <w:rPr>
-          <w:highlight w:val="none"/>
-          <w:lang w:val="en-AU" w:bidi="en-AU"/>
-        </w:rPr>
         <w:t xml:space="preserve">, when there are common columns, keep the columns from the first file only</w:t>
       </w:r>
-      <w:r/>
       <w:r>
         <w:rPr>
           <w:highlight w:val="none"/>
@@ -2521,7 +2526,7 @@
     </w:p>
     <w:p>
       <w:pPr>
-        <w:pStyle w:val="896"/>
+        <w:pStyle w:val="900"/>
         <w:numPr>
           <w:ilvl w:val="0"/>
           <w:numId w:val="4"/>
@@ -2547,6 +2552,12 @@
           <w:lang w:val="en-AU" w:bidi="en-AU"/>
         </w:rPr>
       </w:r>
+      <w:r>
+        <w:rPr>
+          <w:highlight w:val="none"/>
+          <w:lang w:val="en-AU" w:bidi="en-AU"/>
+        </w:rPr>
+      </w:r>
     </w:p>
     <w:p>
       <w:pPr>
@@ -2577,10 +2588,188 @@
           <w:lang w:val="en-AU" w:bidi="en-AU"/>
         </w:rPr>
       </w:r>
+      <w:r>
+        <w:rPr>
+          <w:highlight w:val="none"/>
+          <w:lang w:val="en-AU" w:bidi="en-AU"/>
+        </w:rPr>
+      </w:r>
     </w:p>
     <w:p>
       <w:pPr>
-        <w:pStyle w:val="833"/>
+        <w:pBdr/>
+        <w:spacing/>
+        <w:ind/>
+        <w:rPr>
+          <w:highlight w:val="none"/>
+          <w:lang w:val="en-AU" w:bidi="en-AU"/>
+        </w:rPr>
+      </w:pPr>
+      <w:r>
+        <w:rPr>
+          <w:highlight w:val="none"/>
+          <w:lang w:val="en-AU" w:bidi="en-AU"/>
+        </w:rPr>
+        <w:t xml:space="preserve">——————————————————————————————————</w:t>
+      </w:r>
+      <w:r>
+        <w:rPr>
+          <w:highlight w:val="none"/>
+          <w:lang w:val="en-AU" w:bidi="en-AU"/>
+        </w:rPr>
+      </w:r>
+      <w:r>
+        <w:rPr>
+          <w:highlight w:val="none"/>
+          <w:lang w:val="en-AU" w:bidi="en-AU"/>
+        </w:rPr>
+      </w:r>
+    </w:p>
+    <w:p>
+      <w:pPr>
+        <w:pBdr/>
+        <w:spacing/>
+        <w:ind/>
+        <w:rPr/>
+      </w:pPr>
+      <w:r>
+        <w:rPr>
+          <w:highlight w:val="none"/>
+          <w:lang w:val="en-AU" w:bidi="en-AU"/>
+        </w:rPr>
+        <w:t xml:space="preserve">i've updated my impact_analysis_config_new.xlsx again, added new steps, and new input data file, in data_processor.py, make the following changes:</w:t>
+      </w:r>
+      <w:r/>
+    </w:p>
+    <w:p>
+      <w:pPr>
+        <w:pBdr/>
+        <w:spacing/>
+        <w:ind/>
+        <w:rPr/>
+      </w:pPr>
+      <w:r>
+        <w:rPr>
+          <w:highlight w:val="none"/>
+          <w:lang w:val="en-AU" w:bidi="en-AU"/>
+        </w:rPr>
+        <w:t xml:space="preserve">1. there is no target or benchmark concept, merge all columns to be compared on to the first file (first row), use the {Column}_{Item}_{Step} naming format, do not merge columns not specified in the mapping file to the first file</w:t>
+      </w:r>
+      <w:r/>
+    </w:p>
+    <w:p>
+      <w:pPr>
+        <w:pBdr/>
+        <w:spacing/>
+        <w:ind/>
+        <w:rPr/>
+      </w:pPr>
+      <w:r>
+        <w:rPr>
+          <w:highlight w:val="none"/>
+          <w:lang w:val="en-AU" w:bidi="en-AU"/>
+        </w:rPr>
+        <w:t xml:space="preserve">2. then do a comparison for each step in each Item (step 2 vs step 1, step 3 vs step 2), use "diff_{Item}_step_{Step}" naming format (use the higher step number in the comparison)</w:t>
+      </w:r>
+      <w:r/>
+    </w:p>
+    <w:p>
+      <w:pPr>
+        <w:pBdr/>
+        <w:spacing/>
+        <w:ind/>
+        <w:rPr/>
+      </w:pPr>
+      <w:r>
+        <w:rPr>
+          <w:highlight w:val="none"/>
+          <w:lang w:val="en-AU" w:bidi="en-AU"/>
+        </w:rPr>
+        <w:t xml:space="preserve">3. apply the banding to each comparison, then output to merge_data.csv</w:t>
+      </w:r>
+      <w:r/>
+    </w:p>
+    <w:p>
+      <w:pPr>
+        <w:pBdr/>
+        <w:spacing/>
+        <w:ind/>
+        <w:rPr/>
+      </w:pPr>
+      <w:r>
+        <w:rPr>
+          <w:highlight w:val="none"/>
+          <w:lang w:val="en-AU" w:bidi="en-AU"/>
+        </w:rPr>
+        <w:t xml:space="preserve">4. summarise the count and percentage in each band for each Item and outputto band_distribution.csv</w:t>
+      </w:r>
+      <w:r/>
+    </w:p>
+    <w:p>
+      <w:pPr>
+        <w:pBdr/>
+        <w:spacing/>
+        <w:ind/>
+        <w:rPr/>
+      </w:pPr>
+      <w:r>
+        <w:rPr>
+          <w:highlight w:val="none"/>
+          <w:lang w:val="en-AU" w:bidi="en-AU"/>
+        </w:rPr>
+        <w:t xml:space="preserve">5. in the html report, create nested tabs, first level is Item, second level is StepName (in the mapping file), and plot a distribution column chart in each tab</w:t>
+      </w:r>
+      <w:r/>
+    </w:p>
+    <w:p>
+      <w:pPr>
+        <w:pBdr/>
+        <w:spacing/>
+        <w:ind/>
+        <w:rPr/>
+      </w:pPr>
+      <w:r>
+        <w:rPr>
+          <w:highlight w:val="none"/>
+          <w:lang w:val="en-AU" w:bidi="en-AU"/>
+        </w:rPr>
+        <w:t xml:space="preserve">6. in the summary stats section at the top of the report, show a table of total value of the columns by each Item (in rows) and by each StepName (in columns)</w:t>
+      </w:r>
+      <w:r/>
+    </w:p>
+    <w:p>
+      <w:pPr>
+        <w:pBdr/>
+        <w:spacing/>
+        <w:ind/>
+        <w:rPr/>
+      </w:pPr>
+      <w:r>
+        <w:rPr>
+          <w:highlight w:val="none"/>
+          <w:lang w:val="en-AU" w:bidi="en-AU"/>
+        </w:rPr>
+        <w:t xml:space="preserve">7</w:t>
+      </w:r>
+      <w:r>
+        <w:rPr>
+          <w:highlight w:val="none"/>
+          <w:lang w:val="en-AU" w:bidi="en-AU"/>
+        </w:rPr>
+        <w:t xml:space="preserve">. after the summary, before the column chart, create another tab section, one tab for each Item, plot a waterfall chart, first bar is the starting point (total value), middle bars are total difference in values in those steps, last bar is the last Step (to</w:t>
+      </w:r>
+      <w:r>
+        <w:rPr>
+          <w:highlight w:val="none"/>
+          <w:lang w:val="en-AU" w:bidi="en-AU"/>
+        </w:rPr>
+        <w:t xml:space="preserve">tal value), value label should be expressed as percentage change relative to the first bar, tooltip should show the total value in that step, x axis label should use StepName</w:t>
+      </w:r>
+      <w:r/>
+    </w:p>
+    <w:p>
+      <w:pPr>
+        <w:pStyle w:val="837"/>
         <w:pBdr/>
         <w:spacing/>
         <w:ind/>
@@ -3252,7 +3441,7 @@
     </w:p>
     <w:p>
       <w:pPr>
-        <w:pStyle w:val="833"/>
+        <w:pStyle w:val="837"/>
         <w:pBdr/>
         <w:spacing/>
         <w:ind/>
@@ -3283,7 +3472,7 @@
     </w:p>
     <w:p>
       <w:pPr>
-        <w:pStyle w:val="896"/>
+        <w:pStyle w:val="900"/>
         <w:numPr>
           <w:ilvl w:val="0"/>
           <w:numId w:val="3"/>
@@ -3300,77 +3489,7 @@
           <w:highlight w:val="none"/>
           <w:lang w:val="en-AU" w:bidi="en-AU"/>
         </w:rPr>
-        <w:t xml:space="preserve">Check the logic in the data processing for impact analysis</w:t>
-      </w:r>
-      <w:r>
-        <w:rPr>
-          <w:lang w:val="en-AU"/>
-        </w:rPr>
-      </w:r>
-      <w:r>
-        <w:rPr>
-          <w:lang w:val="en-AU"/>
-        </w:rPr>
-      </w:r>
-    </w:p>
-    <w:p>
-      <w:pPr>
-        <w:pStyle w:val="896"/>
-        <w:numPr>
-          <w:ilvl w:val="1"/>
-          <w:numId w:val="3"/>
-        </w:numPr>
-        <w:pBdr/>
-        <w:spacing/>
-        <w:ind/>
-        <w:rPr>
-          <w:lang w:val="en-AU"/>
-        </w:rPr>
-      </w:pPr>
-      <w:r>
-        <w:rPr>
-          <w:highlight w:val="none"/>
-          <w:lang w:val="en-AU" w:bidi="en-AU"/>
-        </w:rPr>
-        <w:t xml:space="preserve">Rename should happen first</w:t>
-      </w:r>
-      <w:r>
-        <w:rPr>
-          <w:lang w:val="en-AU"/>
-        </w:rPr>
-      </w:r>
-      <w:r>
-        <w:rPr>
-          <w:lang w:val="en-AU"/>
-        </w:rPr>
-      </w:r>
-    </w:p>
-    <w:p>
-      <w:pPr>
-        <w:pStyle w:val="896"/>
-        <w:numPr>
-          <w:ilvl w:val="1"/>
-          <w:numId w:val="3"/>
-        </w:numPr>
-        <w:pBdr/>
-        <w:spacing/>
-        <w:ind/>
-        <w:rPr>
-          <w:lang w:val="en-AU"/>
-        </w:rPr>
-      </w:pPr>
-      <w:r>
-        <w:rPr>
-          <w:highlight w:val="none"/>
-          <w:lang w:val="en-AU" w:bidi="en-AU"/>
-        </w:rPr>
-        <w:t xml:space="preserve">Then the merge logic should be simple</w:t>
-      </w:r>
-      <w:r>
-        <w:rPr>
-          <w:highlight w:val="none"/>
-          <w:lang w:val="en-AU" w:bidi="en-AU"/>
-        </w:rPr>
+        <w:t xml:space="preserve">Remove impact_analysis from mapping file and code</w:t>
       </w:r>
       <w:r>
         <w:rPr>
@@ -4295,9 +4414,9 @@
     <w:lsdException w:name="Bibliography" w:uiPriority="37"/>
     <w:lsdException w:name="TOC Heading" w:uiPriority="39" w:qFormat="1"/>
   </w:latentStyles>
-  <w:style w:type="table" w:styleId="707">
+  <w:style w:type="table" w:styleId="711">
     <w:name w:val="Table Grid"/>
-    <w:basedOn w:val="893"/>
+    <w:basedOn w:val="897"/>
     <w:uiPriority w:val="59"/>
     <w:pPr>
       <w:pBdr/>
@@ -4494,9 +4613,9 @@
       </w:tcPr>
     </w:tblStylePr>
   </w:style>
-  <w:style w:type="table" w:styleId="708">
+  <w:style w:type="table" w:styleId="712">
     <w:name w:val="Table Grid Light"/>
-    <w:basedOn w:val="893"/>
+    <w:basedOn w:val="897"/>
     <w:uiPriority w:val="59"/>
     <w:pPr>
       <w:pBdr/>
@@ -4693,9 +4812,9 @@
       </w:tcPr>
     </w:tblStylePr>
   </w:style>
-  <w:style w:type="table" w:styleId="709">
+  <w:style w:type="table" w:styleId="713">
     <w:name w:val="Plain Table 1"/>
-    <w:basedOn w:val="893"/>
+    <w:basedOn w:val="897"/>
     <w:uiPriority w:val="59"/>
     <w:pPr>
       <w:pBdr/>
@@ -4918,9 +5037,9 @@
       </w:tcPr>
     </w:tblStylePr>
   </w:style>
-  <w:style w:type="table" w:styleId="710">
+  <w:style w:type="table" w:styleId="714">
     <w:name w:val="Plain Table 2"/>
-    <w:basedOn w:val="893"/>
+    <w:basedOn w:val="897"/>
     <w:uiPriority w:val="59"/>
     <w:pPr>
       <w:pBdr/>
@@ -5151,9 +5270,9 @@
       </w:tcPr>
     </w:tblStylePr>
   </w:style>
-  <w:style w:type="table" w:styleId="711">
+  <w:style w:type="table" w:styleId="715">
     <w:name w:val="Plain Table 3"/>
-    <w:basedOn w:val="893"/>
+    <w:basedOn w:val="897"/>
     <w:uiPriority w:val="99"/>
     <w:pPr>
       <w:pBdr/>
@@ -5381,9 +5500,9 @@
       </w:tcPr>
     </w:tblStylePr>
   </w:style>
-  <w:style w:type="table" w:styleId="712">
+  <w:style w:type="table" w:styleId="716">
     <w:name w:val="Plain Table 4"/>
-    <w:basedOn w:val="893"/>
+    <w:basedOn w:val="897"/>
     <w:uiPriority w:val="99"/>
     <w:pPr>
       <w:pBdr/>
@@ -5597,9 +5716,9 @@
       </w:tcPr>
     </w:tblStylePr>
   </w:style>
-  <w:style w:type="table" w:styleId="713">
+  <w:style w:type="table" w:styleId="717">
     <w:name w:val="Plain Table 5"/>
-    <w:basedOn w:val="893"/>
+    <w:basedOn w:val="897"/>
     <w:uiPriority w:val="99"/>
     <w:pPr>
       <w:pBdr/>
@@ -5830,9 +5949,9 @@
       </w:tcPr>
     </w:tblStylePr>
   </w:style>
-  <w:style w:type="table" w:styleId="714">
+  <w:style w:type="table" w:styleId="718">
     <w:name w:val="Grid Table 1 Light"/>
-    <w:basedOn w:val="893"/>
+    <w:basedOn w:val="897"/>
     <w:uiPriority w:val="99"/>
     <w:pPr>
       <w:pBdr/>
@@ -6053,9 +6172,9 @@
       </w:tcPr>
     </w:tblStylePr>
   </w:style>
-  <w:style w:type="table" w:styleId="715">
+  <w:style w:type="table" w:styleId="719">
     <w:name w:val="Grid Table 1 Light - Accent 1"/>
-    <w:basedOn w:val="893"/>
+    <w:basedOn w:val="897"/>
     <w:uiPriority w:val="99"/>
     <w:pPr>
       <w:pBdr/>
@@ -6276,9 +6395,9 @@
       </w:tcPr>
     </w:tblStylePr>
   </w:style>
-  <w:style w:type="table" w:styleId="716">
+  <w:style w:type="table" w:styleId="720">
     <w:name w:val="Grid Table 1 Light - Accent 2"/>
-    <w:basedOn w:val="893"/>
+    <w:basedOn w:val="897"/>
     <w:uiPriority w:val="99"/>
     <w:pPr>
       <w:pBdr/>
@@ -6499,9 +6618,9 @@
       </w:tcPr>
     </w:tblStylePr>
   </w:style>
-  <w:style w:type="table" w:styleId="717">
+  <w:style w:type="table" w:styleId="721">
     <w:name w:val="Grid Table 1 Light - Accent 3"/>
-    <w:basedOn w:val="893"/>
+    <w:basedOn w:val="897"/>
     <w:uiPriority w:val="99"/>
     <w:pPr>
       <w:pBdr/>
@@ -6722,9 +6841,9 @@
       </w:tcPr>
     </w:tblStylePr>
   </w:style>
-  <w:style w:type="table" w:styleId="718">
+  <w:style w:type="table" w:styleId="722">
     <w:name w:val="Grid Table 1 Light - Accent 4"/>
-    <w:basedOn w:val="893"/>
+    <w:basedOn w:val="897"/>
     <w:uiPriority w:val="99"/>
     <w:pPr>
       <w:pBdr/>
@@ -6945,9 +7064,9 @@
       </w:tcPr>
     </w:tblStylePr>
   </w:style>
-  <w:style w:type="table" w:styleId="719">
+  <w:style w:type="table" w:styleId="723">
     <w:name w:val="Grid Table 1 Light - Accent 5"/>
-    <w:basedOn w:val="893"/>
+    <w:basedOn w:val="897"/>
     <w:uiPriority w:val="99"/>
     <w:pPr>
       <w:pBdr/>
@@ -7168,9 +7287,9 @@
       </w:tcPr>
     </w:tblStylePr>
   </w:style>
-  <w:style w:type="table" w:styleId="720">
+  <w:style w:type="table" w:styleId="724">
     <w:name w:val="Grid Table 1 Light - Accent 6"/>
-    <w:basedOn w:val="893"/>
+    <w:basedOn w:val="897"/>
     <w:uiPriority w:val="99"/>
     <w:pPr>
       <w:pBdr/>
@@ -7391,9 +7510,9 @@
       </w:tcPr>
     </w:tblStylePr>
   </w:style>
-  <w:style w:type="table" w:styleId="721">
+  <w:style w:type="table" w:styleId="725">
     <w:name w:val="Grid Table 2"/>
-    <w:basedOn w:val="893"/>
+    <w:basedOn w:val="897"/>
     <w:uiPriority w:val="99"/>
     <w:pPr>
       <w:pBdr/>
@@ -7623,9 +7742,9 @@
       </w:tcPr>
     </w:tblStylePr>
   </w:style>
-  <w:style w:type="table" w:styleId="722">
+  <w:style w:type="table" w:styleId="726">
     <w:name w:val="Grid Table 2 - Accent 1"/>
-    <w:basedOn w:val="893"/>
+    <w:basedOn w:val="897"/>
     <w:uiPriority w:val="99"/>
     <w:pPr>
       <w:pBdr/>
@@ -7855,9 +7974,9 @@
       </w:tcPr>
     </w:tblStylePr>
   </w:style>
-  <w:style w:type="table" w:styleId="723">
+  <w:style w:type="table" w:styleId="727">
     <w:name w:val="Grid Table 2 - Accent 2"/>
-    <w:basedOn w:val="893"/>
+    <w:basedOn w:val="897"/>
     <w:uiPriority w:val="99"/>
     <w:pPr>
       <w:pBdr/>
@@ -8087,9 +8206,9 @@
       </w:tcPr>
     </w:tblStylePr>
   </w:style>
-  <w:style w:type="table" w:styleId="724">
+  <w:style w:type="table" w:styleId="728">
     <w:name w:val="Grid Table 2 - Accent 3"/>
-    <w:basedOn w:val="893"/>
+    <w:basedOn w:val="897"/>
     <w:uiPriority w:val="99"/>
     <w:pPr>
       <w:pBdr/>
@@ -8319,9 +8438,9 @@
       </w:tcPr>
     </w:tblStylePr>
   </w:style>
-  <w:style w:type="table" w:styleId="725">
+  <w:style w:type="table" w:styleId="729">
     <w:name w:val="Grid Table 2 - Accent 4"/>
-    <w:basedOn w:val="893"/>
+    <w:basedOn w:val="897"/>
     <w:uiPriority w:val="99"/>
     <w:pPr>
       <w:pBdr/>
@@ -8551,9 +8670,9 @@
       </w:tcPr>
     </w:tblStylePr>
   </w:style>
-  <w:style w:type="table" w:styleId="726">
+  <w:style w:type="table" w:styleId="730">
     <w:name w:val="Grid Table 2 - Accent 5"/>
-    <w:basedOn w:val="893"/>
+    <w:basedOn w:val="897"/>
     <w:uiPriority w:val="99"/>
     <w:pPr>
       <w:pBdr/>
@@ -8783,9 +8902,9 @@
       </w:tcPr>
     </w:tblStylePr>
   </w:style>
-  <w:style w:type="table" w:styleId="727">
+  <w:style w:type="table" w:styleId="731">
     <w:name w:val="Grid Table 2 - Accent 6"/>
-    <w:basedOn w:val="893"/>
+    <w:basedOn w:val="897"/>
     <w:uiPriority w:val="99"/>
     <w:pPr>
       <w:pBdr/>
@@ -9015,9 +9134,9 @@
       </w:tcPr>
     </w:tblStylePr>
   </w:style>
-  <w:style w:type="table" w:styleId="728">
+  <w:style w:type="table" w:styleId="732">
     <w:name w:val="Grid Table 3"/>
-    <w:basedOn w:val="893"/>
+    <w:basedOn w:val="897"/>
     <w:uiPriority w:val="99"/>
     <w:pPr>
       <w:pBdr/>
@@ -9260,9 +9379,9 @@
       </w:tcPr>
     </w:tblStylePr>
   </w:style>
-  <w:style w:type="table" w:styleId="729">
+  <w:style w:type="table" w:styleId="733">
     <w:name w:val="Grid Table 3 - Accent 1"/>
-    <w:basedOn w:val="893"/>
+    <w:basedOn w:val="897"/>
     <w:uiPriority w:val="99"/>
     <w:pPr>
       <w:pBdr/>
@@ -9505,9 +9624,9 @@
       </w:tcPr>
     </w:tblStylePr>
   </w:style>
-  <w:style w:type="table" w:styleId="730">
+  <w:style w:type="table" w:styleId="734">
     <w:name w:val="Grid Table 3 - Accent 2"/>
-    <w:basedOn w:val="893"/>
+    <w:basedOn w:val="897"/>
     <w:uiPriority w:val="99"/>
     <w:pPr>
       <w:pBdr/>
@@ -9750,9 +9869,9 @@
       </w:tcPr>
     </w:tblStylePr>
   </w:style>
-  <w:style w:type="table" w:styleId="731">
+  <w:style w:type="table" w:styleId="735">
     <w:name w:val="Grid Table 3 - Accent 3"/>
-    <w:basedOn w:val="893"/>
+    <w:basedOn w:val="897"/>
     <w:uiPriority w:val="99"/>
     <w:pPr>
       <w:pBdr/>
@@ -9995,9 +10114,9 @@
       </w:tcPr>
     </w:tblStylePr>
   </w:style>
-  <w:style w:type="table" w:styleId="732">
+  <w:style w:type="table" w:styleId="736">
     <w:name w:val="Grid Table 3 - Accent 4"/>
-    <w:basedOn w:val="893"/>
+    <w:basedOn w:val="897"/>
     <w:uiPriority w:val="99"/>
     <w:pPr>
       <w:pBdr/>
@@ -10240,9 +10359,9 @@
       </w:tcPr>
     </w:tblStylePr>
   </w:style>
-  <w:style w:type="table" w:styleId="733">
+  <w:style w:type="table" w:styleId="737">
     <w:name w:val="Grid Table 3 - Accent 5"/>
-    <w:basedOn w:val="893"/>
+    <w:basedOn w:val="897"/>
     <w:uiPriority w:val="99"/>
     <w:pPr>
       <w:pBdr/>
@@ -10485,9 +10604,9 @@
       </w:tcPr>
     </w:tblStylePr>
   </w:style>
-  <w:style w:type="table" w:styleId="734">
+  <w:style w:type="table" w:styleId="738">
     <w:name w:val="Grid Table 3 - Accent 6"/>
-    <w:basedOn w:val="893"/>
+    <w:basedOn w:val="897"/>
     <w:uiPriority w:val="99"/>
     <w:pPr>
       <w:pBdr/>
@@ -10730,9 +10849,9 @@
       </w:tcPr>
     </w:tblStylePr>
   </w:style>
-  <w:style w:type="table" w:styleId="735">
+  <w:style w:type="table" w:styleId="739">
     <w:name w:val="Grid Table 4"/>
-    <w:basedOn w:val="893"/>
+    <w:basedOn w:val="897"/>
     <w:uiPriority w:val="59"/>
     <w:pPr>
       <w:pBdr/>
@@ -10963,9 +11082,9 @@
       </w:tcPr>
     </w:tblStylePr>
   </w:style>
-  <w:style w:type="table" w:styleId="736">
+  <w:style w:type="table" w:styleId="740">
     <w:name w:val="Grid Table 4 - Accent 1"/>
-    <w:basedOn w:val="893"/>
+    <w:basedOn w:val="897"/>
     <w:uiPriority w:val="59"/>
     <w:pPr>
       <w:pBdr/>
@@ -11196,9 +11315,9 @@
       </w:tcPr>
     </w:tblStylePr>
   </w:style>
-  <w:style w:type="table" w:styleId="737">
+  <w:style w:type="table" w:styleId="741">
     <w:name w:val="Grid Table 4 - Accent 2"/>
-    <w:basedOn w:val="893"/>
+    <w:basedOn w:val="897"/>
     <w:uiPriority w:val="59"/>
     <w:pPr>
       <w:pBdr/>
@@ -11429,9 +11548,9 @@
       </w:tcPr>
     </w:tblStylePr>
   </w:style>
-  <w:style w:type="table" w:styleId="738">
+  <w:style w:type="table" w:styleId="742">
     <w:name w:val="Grid Table 4 - Accent 3"/>
-    <w:basedOn w:val="893"/>
+    <w:basedOn w:val="897"/>
     <w:uiPriority w:val="59"/>
     <w:pPr>
       <w:pBdr/>
@@ -11662,9 +11781,9 @@
       </w:tcPr>
     </w:tblStylePr>
   </w:style>
-  <w:style w:type="table" w:styleId="739">
+  <w:style w:type="table" w:styleId="743">
     <w:name w:val="Grid Table 4 - Accent 4"/>
-    <w:basedOn w:val="893"/>
+    <w:basedOn w:val="897"/>
     <w:uiPriority w:val="59"/>
     <w:pPr>
       <w:pBdr/>
@@ -11895,9 +12014,9 @@
       </w:tcPr>
     </w:tblStylePr>
   </w:style>
-  <w:style w:type="table" w:styleId="740">
+  <w:style w:type="table" w:styleId="744">
     <w:name w:val="Grid Table 4 - Accent 5"/>
-    <w:basedOn w:val="893"/>
+    <w:basedOn w:val="897"/>
     <w:uiPriority w:val="59"/>
     <w:pPr>
       <w:pBdr/>
@@ -12128,9 +12247,9 @@
       </w:tcPr>
     </w:tblStylePr>
   </w:style>
-  <w:style w:type="table" w:styleId="741">
+  <w:style w:type="table" w:styleId="745">
     <w:name w:val="Grid Table 4 - Accent 6"/>
-    <w:basedOn w:val="893"/>
+    <w:basedOn w:val="897"/>
     <w:uiPriority w:val="59"/>
     <w:pPr>
       <w:pBdr/>
@@ -12361,9 +12480,9 @@
       </w:tcPr>
     </w:tblStylePr>
   </w:style>
-  <w:style w:type="table" w:styleId="742">
+  <w:style w:type="table" w:styleId="746">
     <w:name w:val="Grid Table 5 Dark"/>
-    <w:basedOn w:val="893"/>
+    <w:basedOn w:val="897"/>
     <w:uiPriority w:val="99"/>
     <w:pPr>
       <w:pBdr/>
@@ -12589,9 +12708,9 @@
       </w:tcPr>
     </w:tblStylePr>
   </w:style>
-  <w:style w:type="table" w:styleId="743">
+  <w:style w:type="table" w:styleId="747">
     <w:name w:val="Grid Table 5 Dark- Accent 1"/>
-    <w:basedOn w:val="893"/>
+    <w:basedOn w:val="897"/>
     <w:uiPriority w:val="99"/>
     <w:pPr>
       <w:pBdr/>
@@ -12817,9 +12936,9 @@
       </w:tcPr>
     </w:tblStylePr>
   </w:style>
-  <w:style w:type="table" w:styleId="744">
+  <w:style w:type="table" w:styleId="748">
     <w:name w:val="Grid Table 5 Dark - Accent 2"/>
-    <w:basedOn w:val="893"/>
+    <w:basedOn w:val="897"/>
     <w:uiPriority w:val="99"/>
     <w:pPr>
       <w:pBdr/>
@@ -13045,9 +13164,9 @@
       </w:tcPr>
     </w:tblStylePr>
   </w:style>
-  <w:style w:type="table" w:styleId="745">
+  <w:style w:type="table" w:styleId="749">
     <w:name w:val="Grid Table 5 Dark - Accent 3"/>
-    <w:basedOn w:val="893"/>
+    <w:basedOn w:val="897"/>
     <w:uiPriority w:val="99"/>
     <w:pPr>
       <w:pBdr/>
@@ -13273,9 +13392,9 @@
       </w:tcPr>
     </w:tblStylePr>
   </w:style>
-  <w:style w:type="table" w:styleId="746">
+  <w:style w:type="table" w:styleId="750">
     <w:name w:val="Grid Table 5 Dark- Accent 4"/>
-    <w:basedOn w:val="893"/>
+    <w:basedOn w:val="897"/>
     <w:uiPriority w:val="99"/>
     <w:pPr>
       <w:pBdr/>
@@ -13501,9 +13620,9 @@
       </w:tcPr>
     </w:tblStylePr>
   </w:style>
-  <w:style w:type="table" w:styleId="747">
+  <w:style w:type="table" w:styleId="751">
     <w:name w:val="Grid Table 5 Dark - Accent 5"/>
-    <w:basedOn w:val="893"/>
+    <w:basedOn w:val="897"/>
     <w:uiPriority w:val="99"/>
     <w:pPr>
       <w:pBdr/>
@@ -13729,9 +13848,9 @@
       </w:tcPr>
     </w:tblStylePr>
   </w:style>
-  <w:style w:type="table" w:styleId="748">
+  <w:style w:type="table" w:styleId="752">
     <w:name w:val="Grid Table 5 Dark - Accent 6"/>
-    <w:basedOn w:val="893"/>
+    <w:basedOn w:val="897"/>
     <w:uiPriority w:val="99"/>
     <w:pPr>
       <w:pBdr/>
@@ -13957,9 +14076,9 @@
       </w:tcPr>
     </w:tblStylePr>
   </w:style>
-  <w:style w:type="table" w:styleId="749">
+  <w:style w:type="table" w:styleId="753">
     <w:name w:val="Grid Table 6 Colorful"/>
-    <w:basedOn w:val="893"/>
+    <w:basedOn w:val="897"/>
     <w:uiPriority w:val="99"/>
     <w:pPr>
       <w:pBdr/>
@@ -14187,9 +14306,9 @@
       </w:tcPr>
     </w:tblStylePr>
   </w:style>
-  <w:style w:type="table" w:styleId="750">
+  <w:style w:type="table" w:styleId="754">
     <w:name w:val="Grid Table 6 Colorful - Accent 1"/>
-    <w:basedOn w:val="893"/>
+    <w:basedOn w:val="897"/>
     <w:uiPriority w:val="99"/>
     <w:pPr>
       <w:pBdr/>
@@ -14417,9 +14536,9 @@
       </w:tcPr>
     </w:tblStylePr>
   </w:style>
-  <w:style w:type="table" w:styleId="751">
+  <w:style w:type="table" w:styleId="755">
     <w:name w:val="Grid Table 6 Colorful - Accent 2"/>
-    <w:basedOn w:val="893"/>
+    <w:basedOn w:val="897"/>
     <w:uiPriority w:val="99"/>
     <w:pPr>
       <w:pBdr/>
@@ -14647,9 +14766,9 @@
       </w:tcPr>
     </w:tblStylePr>
   </w:style>
-  <w:style w:type="table" w:styleId="752">
+  <w:style w:type="table" w:styleId="756">
     <w:name w:val="Grid Table 6 Colorful - Accent 3"/>
-    <w:basedOn w:val="893"/>
+    <w:basedOn w:val="897"/>
     <w:uiPriority w:val="99"/>
     <w:pPr>
       <w:pBdr/>
@@ -14877,9 +14996,9 @@
       </w:tcPr>
     </w:tblStylePr>
   </w:style>
-  <w:style w:type="table" w:styleId="753">
+  <w:style w:type="table" w:styleId="757">
     <w:name w:val="Grid Table 6 Colorful - Accent 4"/>
-    <w:basedOn w:val="893"/>
+    <w:basedOn w:val="897"/>
     <w:uiPriority w:val="99"/>
     <w:pPr>
       <w:pBdr/>
@@ -15107,9 +15226,9 @@
       </w:tcPr>
     </w:tblStylePr>
   </w:style>
-  <w:style w:type="table" w:styleId="754">
+  <w:style w:type="table" w:styleId="758">
     <w:name w:val="Grid Table 6 Colorful - Accent 5"/>
-    <w:basedOn w:val="893"/>
+    <w:basedOn w:val="897"/>
     <w:uiPriority w:val="99"/>
     <w:pPr>
       <w:pBdr/>
@@ -15337,9 +15456,9 @@
       </w:tcPr>
     </w:tblStylePr>
   </w:style>
-  <w:style w:type="table" w:styleId="755">
+  <w:style w:type="table" w:styleId="759">
     <w:name w:val="Grid Table 6 Colorful - Accent 6"/>
-    <w:basedOn w:val="893"/>
+    <w:basedOn w:val="897"/>
     <w:uiPriority w:val="99"/>
     <w:pPr>
       <w:pBdr/>
@@ -15567,9 +15686,9 @@
       </w:tcPr>
     </w:tblStylePr>
   </w:style>
-  <w:style w:type="table" w:styleId="756">
+  <w:style w:type="table" w:styleId="760">
     <w:name w:val="Grid Table 7 Colorful"/>
-    <w:basedOn w:val="893"/>
+    <w:basedOn w:val="897"/>
     <w:uiPriority w:val="99"/>
     <w:pPr>
       <w:pBdr/>
@@ -15821,9 +15940,9 @@
       </w:tcPr>
     </w:tblStylePr>
   </w:style>
-  <w:style w:type="table" w:styleId="757">
+  <w:style w:type="table" w:styleId="761">
     <w:name w:val="Grid Table 7 Colorful - Accent 1"/>
-    <w:basedOn w:val="893"/>
+    <w:basedOn w:val="897"/>
     <w:uiPriority w:val="99"/>
     <w:pPr>
       <w:pBdr/>
@@ -16075,9 +16194,9 @@
       </w:tcPr>
     </w:tblStylePr>
   </w:style>
-  <w:style w:type="table" w:styleId="758">
+  <w:style w:type="table" w:styleId="762">
     <w:name w:val="Grid Table 7 Colorful - Accent 2"/>
-    <w:basedOn w:val="893"/>
+    <w:basedOn w:val="897"/>
     <w:uiPriority w:val="99"/>
     <w:pPr>
       <w:pBdr/>
@@ -16329,9 +16448,9 @@
       </w:tcPr>
     </w:tblStylePr>
   </w:style>
-  <w:style w:type="table" w:styleId="759">
+  <w:style w:type="table" w:styleId="763">
     <w:name w:val="Grid Table 7 Colorful - Accent 3"/>
-    <w:basedOn w:val="893"/>
+    <w:basedOn w:val="897"/>
     <w:uiPriority w:val="99"/>
     <w:pPr>
       <w:pBdr/>
@@ -16583,9 +16702,9 @@
       </w:tcPr>
     </w:tblStylePr>
   </w:style>
-  <w:style w:type="table" w:styleId="760">
+  <w:style w:type="table" w:styleId="764">
     <w:name w:val="Grid Table 7 Colorful - Accent 4"/>
-    <w:basedOn w:val="893"/>
+    <w:basedOn w:val="897"/>
     <w:uiPriority w:val="99"/>
     <w:pPr>
       <w:pBdr/>
@@ -16837,9 +16956,9 @@
       </w:tcPr>
     </w:tblStylePr>
   </w:style>
-  <w:style w:type="table" w:styleId="761">
+  <w:style w:type="table" w:styleId="765">
     <w:name w:val="Grid Table 7 Colorful - Accent 5"/>
-    <w:basedOn w:val="893"/>
+    <w:basedOn w:val="897"/>
     <w:uiPriority w:val="99"/>
     <w:pPr>
       <w:pBdr/>
@@ -17091,9 +17210,9 @@
       </w:tcPr>
     </w:tblStylePr>
   </w:style>
-  <w:style w:type="table" w:styleId="762">
+  <w:style w:type="table" w:styleId="766">
     <w:name w:val="Grid Table 7 Colorful - Accent 6"/>
-    <w:basedOn w:val="893"/>
+    <w:basedOn w:val="897"/>
     <w:uiPriority w:val="99"/>
     <w:pPr>
       <w:pBdr/>
@@ -17345,9 +17464,9 @@
       </w:tcPr>
     </w:tblStylePr>
   </w:style>
-  <w:style w:type="table" w:styleId="763">
+  <w:style w:type="table" w:styleId="767">
     <w:name w:val="List Table 1 Light"/>
-    <w:basedOn w:val="893"/>
+    <w:basedOn w:val="897"/>
     <w:uiPriority w:val="99"/>
     <w:pPr>
       <w:pBdr/>
@@ -17561,9 +17680,9 @@
       </w:tcPr>
     </w:tblStylePr>
   </w:style>
-  <w:style w:type="table" w:styleId="764">
+  <w:style w:type="table" w:styleId="768">
     <w:name w:val="List Table 1 Light - Accent 1"/>
-    <w:basedOn w:val="893"/>
+    <w:basedOn w:val="897"/>
     <w:uiPriority w:val="99"/>
     <w:pPr>
       <w:pBdr/>
@@ -17777,9 +17896,9 @@
       </w:tcPr>
     </w:tblStylePr>
   </w:style>
-  <w:style w:type="table" w:styleId="765">
+  <w:style w:type="table" w:styleId="769">
     <w:name w:val="List Table 1 Light - Accent 2"/>
-    <w:basedOn w:val="893"/>
+    <w:basedOn w:val="897"/>
     <w:uiPriority w:val="99"/>
     <w:pPr>
       <w:pBdr/>
@@ -17993,9 +18112,9 @@
       </w:tcPr>
     </w:tblStylePr>
   </w:style>
-  <w:style w:type="table" w:styleId="766">
+  <w:style w:type="table" w:styleId="770">
     <w:name w:val="List Table 1 Light - Accent 3"/>
-    <w:basedOn w:val="893"/>
+    <w:basedOn w:val="897"/>
     <w:uiPriority w:val="99"/>
     <w:pPr>
       <w:pBdr/>
@@ -18209,9 +18328,9 @@
       </w:tcPr>
     </w:tblStylePr>
   </w:style>
-  <w:style w:type="table" w:styleId="767">
+  <w:style w:type="table" w:styleId="771">
     <w:name w:val="List Table 1 Light - Accent 4"/>
-    <w:basedOn w:val="893"/>
+    <w:basedOn w:val="897"/>
     <w:uiPriority w:val="99"/>
     <w:pPr>
       <w:pBdr/>
@@ -18425,9 +18544,9 @@
       </w:tcPr>
     </w:tblStylePr>
   </w:style>
-  <w:style w:type="table" w:styleId="768">
+  <w:style w:type="table" w:styleId="772">
     <w:name w:val="List Table 1 Light - Accent 5"/>
-    <w:basedOn w:val="893"/>
+    <w:basedOn w:val="897"/>
     <w:uiPriority w:val="99"/>
     <w:pPr>
       <w:pBdr/>
@@ -18641,9 +18760,9 @@
       </w:tcPr>
     </w:tblStylePr>
   </w:style>
-  <w:style w:type="table" w:styleId="769">
+  <w:style w:type="table" w:styleId="773">
     <w:name w:val="List Table 1 Light - Accent 6"/>
-    <w:basedOn w:val="893"/>
+    <w:basedOn w:val="897"/>
     <w:uiPriority w:val="99"/>
     <w:pPr>
       <w:pBdr/>
@@ -18857,9 +18976,9 @@
       </w:tcPr>
     </w:tblStylePr>
   </w:style>
-  <w:style w:type="table" w:styleId="770">
+  <w:style w:type="table" w:styleId="774">
     <w:name w:val="List Table 2"/>
-    <w:basedOn w:val="893"/>
+    <w:basedOn w:val="897"/>
     <w:uiPriority w:val="99"/>
     <w:pPr>
       <w:pBdr/>
@@ -19095,9 +19214,9 @@
       </w:tcPr>
     </w:tblStylePr>
   </w:style>
-  <w:style w:type="table" w:styleId="771">
+  <w:style w:type="table" w:styleId="775">
     <w:name w:val="List Table 2 - Accent 1"/>
-    <w:basedOn w:val="893"/>
+    <w:basedOn w:val="897"/>
     <w:uiPriority w:val="99"/>
     <w:pPr>
       <w:pBdr/>
@@ -19333,9 +19452,9 @@
       </w:tcPr>
     </w:tblStylePr>
   </w:style>
-  <w:style w:type="table" w:styleId="772">
+  <w:style w:type="table" w:styleId="776">
     <w:name w:val="List Table 2 - Accent 2"/>
-    <w:basedOn w:val="893"/>
+    <w:basedOn w:val="897"/>
     <w:uiPriority w:val="99"/>
     <w:pPr>
       <w:pBdr/>
@@ -19571,9 +19690,9 @@
       </w:tcPr>
     </w:tblStylePr>
   </w:style>
-  <w:style w:type="table" w:styleId="773">
+  <w:style w:type="table" w:styleId="777">
     <w:name w:val="List Table 2 - Accent 3"/>
-    <w:basedOn w:val="893"/>
+    <w:basedOn w:val="897"/>
     <w:uiPriority w:val="99"/>
     <w:pPr>
       <w:pBdr/>
@@ -19809,9 +19928,9 @@
       </w:tcPr>
     </w:tblStylePr>
   </w:style>
-  <w:style w:type="table" w:styleId="774">
+  <w:style w:type="table" w:styleId="778">
     <w:name w:val="List Table 2 - Accent 4"/>
-    <w:basedOn w:val="893"/>
+    <w:basedOn w:val="897"/>
     <w:uiPriority w:val="99"/>
     <w:pPr>
       <w:pBdr/>
@@ -20047,9 +20166,9 @@
       </w:tcPr>
     </w:tblStylePr>
   </w:style>
-  <w:style w:type="table" w:styleId="775">
+  <w:style w:type="table" w:styleId="779">
     <w:name w:val="List Table 2 - Accent 5"/>
-    <w:basedOn w:val="893"/>
+    <w:basedOn w:val="897"/>
     <w:uiPriority w:val="99"/>
     <w:pPr>
       <w:pBdr/>
@@ -20285,9 +20404,9 @@
       </w:tcPr>
     </w:tblStylePr>
   </w:style>
-  <w:style w:type="table" w:styleId="776">
+  <w:style w:type="table" w:styleId="780">
     <w:name w:val="List Table 2 - Accent 6"/>
-    <w:basedOn w:val="893"/>
+    <w:basedOn w:val="897"/>
     <w:uiPriority w:val="99"/>
     <w:pPr>
       <w:pBdr/>
@@ -20523,9 +20642,9 @@
       </w:tcPr>
     </w:tblStylePr>
   </w:style>
-  <w:style w:type="table" w:styleId="777">
+  <w:style w:type="table" w:styleId="781">
     <w:name w:val="List Table 3"/>
-    <w:basedOn w:val="893"/>
+    <w:basedOn w:val="897"/>
     <w:uiPriority w:val="99"/>
     <w:pPr>
       <w:pBdr/>
@@ -20751,9 +20870,9 @@
       </w:tcPr>
     </w:tblStylePr>
   </w:style>
-  <w:style w:type="table" w:styleId="778">
+  <w:style w:type="table" w:styleId="782">
     <w:name w:val="List Table 3 - Accent 1"/>
-    <w:basedOn w:val="893"/>
+    <w:basedOn w:val="897"/>
     <w:uiPriority w:val="99"/>
     <w:pPr>
       <w:pBdr/>
@@ -20979,9 +21098,9 @@
       </w:tcPr>
     </w:tblStylePr>
   </w:style>
-  <w:style w:type="table" w:styleId="779">
+  <w:style w:type="table" w:styleId="783">
     <w:name w:val="List Table 3 - Accent 2"/>
-    <w:basedOn w:val="893"/>
+    <w:basedOn w:val="897"/>
     <w:uiPriority w:val="99"/>
     <w:pPr>
       <w:pBdr/>
@@ -21207,9 +21326,9 @@
       </w:tcPr>
     </w:tblStylePr>
   </w:style>
-  <w:style w:type="table" w:styleId="780">
+  <w:style w:type="table" w:styleId="784">
     <w:name w:val="List Table 3 - Accent 3"/>
-    <w:basedOn w:val="893"/>
+    <w:basedOn w:val="897"/>
     <w:uiPriority w:val="99"/>
     <w:pPr>
       <w:pBdr/>
@@ -21435,9 +21554,9 @@
       </w:tcPr>
     </w:tblStylePr>
   </w:style>
-  <w:style w:type="table" w:styleId="781">
+  <w:style w:type="table" w:styleId="785">
     <w:name w:val="List Table 3 - Accent 4"/>
-    <w:basedOn w:val="893"/>
+    <w:basedOn w:val="897"/>
     <w:uiPriority w:val="99"/>
     <w:pPr>
       <w:pBdr/>
@@ -21663,9 +21782,9 @@
       </w:tcPr>
     </w:tblStylePr>
   </w:style>
-  <w:style w:type="table" w:styleId="782">
+  <w:style w:type="table" w:styleId="786">
     <w:name w:val="List Table 3 - Accent 5"/>
-    <w:basedOn w:val="893"/>
+    <w:basedOn w:val="897"/>
     <w:uiPriority w:val="99"/>
     <w:pPr>
       <w:pBdr/>
@@ -21891,9 +22010,9 @@
       </w:tcPr>
     </w:tblStylePr>
   </w:style>
-  <w:style w:type="table" w:styleId="783">
+  <w:style w:type="table" w:styleId="787">
     <w:name w:val="List Table 3 - Accent 6"/>
-    <w:basedOn w:val="893"/>
+    <w:basedOn w:val="897"/>
     <w:uiPriority w:val="99"/>
     <w:pPr>
       <w:pBdr/>
@@ -22119,9 +22238,9 @@
       </w:tcPr>
     </w:tblStylePr>
   </w:style>
-  <w:style w:type="table" w:styleId="784">
+  <w:style w:type="table" w:styleId="788">
     <w:name w:val="List Table 4"/>
-    <w:basedOn w:val="893"/>
+    <w:basedOn w:val="897"/>
     <w:uiPriority w:val="99"/>
     <w:pPr>
       <w:pBdr/>
@@ -22344,9 +22463,9 @@
       </w:tcPr>
     </w:tblStylePr>
   </w:style>
-  <w:style w:type="table" w:styleId="785">
+  <w:style w:type="table" w:styleId="789">
     <w:name w:val="List Table 4 - Accent 1"/>
-    <w:basedOn w:val="893"/>
+    <w:basedOn w:val="897"/>
     <w:uiPriority w:val="99"/>
     <w:pPr>
       <w:pBdr/>
@@ -22569,9 +22688,9 @@
       </w:tcPr>
     </w:tblStylePr>
   </w:style>
-  <w:style w:type="table" w:styleId="786">
+  <w:style w:type="table" w:styleId="790">
     <w:name w:val="List Table 4 - Accent 2"/>
-    <w:basedOn w:val="893"/>
+    <w:basedOn w:val="897"/>
     <w:uiPriority w:val="99"/>
     <w:pPr>
       <w:pBdr/>
@@ -22794,9 +22913,9 @@
       </w:tcPr>
     </w:tblStylePr>
   </w:style>
-  <w:style w:type="table" w:styleId="787">
+  <w:style w:type="table" w:styleId="791">
     <w:name w:val="List Table 4 - Accent 3"/>
-    <w:basedOn w:val="893"/>
+    <w:basedOn w:val="897"/>
     <w:uiPriority w:val="99"/>
     <w:pPr>
       <w:pBdr/>
@@ -23019,9 +23138,9 @@
       </w:tcPr>
     </w:tblStylePr>
   </w:style>
-  <w:style w:type="table" w:styleId="788">
+  <w:style w:type="table" w:styleId="792">
     <w:name w:val="List Table 4 - Accent 4"/>
-    <w:basedOn w:val="893"/>
+    <w:basedOn w:val="897"/>
     <w:uiPriority w:val="99"/>
     <w:pPr>
       <w:pBdr/>
@@ -23244,9 +23363,9 @@
       </w:tcPr>
     </w:tblStylePr>
   </w:style>
-  <w:style w:type="table" w:styleId="789">
+  <w:style w:type="table" w:styleId="793">
     <w:name w:val="List Table 4 - Accent 5"/>
-    <w:basedOn w:val="893"/>
+    <w:basedOn w:val="897"/>
     <w:uiPriority w:val="99"/>
     <w:pPr>
       <w:pBdr/>
@@ -23469,9 +23588,9 @@
       </w:tcPr>
     </w:tblStylePr>
   </w:style>
-  <w:style w:type="table" w:styleId="790">
+  <w:style w:type="table" w:styleId="794">
     <w:name w:val="List Table 4 - Accent 6"/>
-    <w:basedOn w:val="893"/>
+    <w:basedOn w:val="897"/>
     <w:uiPriority w:val="99"/>
     <w:pPr>
       <w:pBdr/>
@@ -23694,9 +23813,9 @@
       </w:tcPr>
     </w:tblStylePr>
   </w:style>
-  <w:style w:type="table" w:styleId="791">
+  <w:style w:type="table" w:styleId="795">
     <w:name w:val="List Table 5 Dark"/>
-    <w:basedOn w:val="893"/>
+    <w:basedOn w:val="897"/>
     <w:uiPriority w:val="99"/>
     <w:pPr>
       <w:pBdr/>
@@ -23936,9 +24055,9 @@
       </w:tcPr>
     </w:tblStylePr>
   </w:style>
-  <w:style w:type="table" w:styleId="792">
+  <w:style w:type="table" w:styleId="796">
     <w:name w:val="List Table 5 Dark - Accent 1"/>
-    <w:basedOn w:val="893"/>
+    <w:basedOn w:val="897"/>
     <w:uiPriority w:val="99"/>
     <w:pPr>
       <w:pBdr/>
@@ -24178,9 +24297,9 @@
       </w:tcPr>
     </w:tblStylePr>
   </w:style>
-  <w:style w:type="table" w:styleId="793">
+  <w:style w:type="table" w:styleId="797">
     <w:name w:val="List Table 5 Dark - Accent 2"/>
-    <w:basedOn w:val="893"/>
+    <w:basedOn w:val="897"/>
     <w:uiPriority w:val="99"/>
     <w:pPr>
       <w:pBdr/>
@@ -24420,9 +24539,9 @@
       </w:tcPr>
     </w:tblStylePr>
   </w:style>
-  <w:style w:type="table" w:styleId="794">
+  <w:style w:type="table" w:styleId="798">
     <w:name w:val="List Table 5 Dark - Accent 3"/>
-    <w:basedOn w:val="893"/>
+    <w:basedOn w:val="897"/>
     <w:uiPriority w:val="99"/>
     <w:pPr>
       <w:pBdr/>
@@ -24662,9 +24781,9 @@
       </w:tcPr>
     </w:tblStylePr>
   </w:style>
-  <w:style w:type="table" w:styleId="795">
+  <w:style w:type="table" w:styleId="799">
     <w:name w:val="List Table 5 Dark - Accent 4"/>
-    <w:basedOn w:val="893"/>
+    <w:basedOn w:val="897"/>
     <w:uiPriority w:val="99"/>
     <w:pPr>
       <w:pBdr/>
@@ -24904,9 +25023,9 @@
       </w:tcPr>
     </w:tblStylePr>
   </w:style>
-  <w:style w:type="table" w:styleId="796">
+  <w:style w:type="table" w:styleId="800">
     <w:name w:val="List Table 5 Dark - Accent 5"/>
-    <w:basedOn w:val="893"/>
+    <w:basedOn w:val="897"/>
     <w:uiPriority w:val="99"/>
     <w:pPr>
       <w:pBdr/>
@@ -25146,9 +25265,9 @@
       </w:tcPr>
     </w:tblStylePr>
   </w:style>
-  <w:style w:type="table" w:styleId="797">
+  <w:style w:type="table" w:styleId="801">
     <w:name w:val="List Table 5 Dark - Accent 6"/>
-    <w:basedOn w:val="893"/>
+    <w:basedOn w:val="897"/>
     <w:uiPriority w:val="99"/>
     <w:pPr>
       <w:pBdr/>
@@ -25388,9 +25507,9 @@
       </w:tcPr>
     </w:tblStylePr>
   </w:style>
-  <w:style w:type="table" w:styleId="798">
+  <w:style w:type="table" w:styleId="802">
     <w:name w:val="List Table 6 Colorful"/>
-    <w:basedOn w:val="893"/>
+    <w:basedOn w:val="897"/>
     <w:uiPriority w:val="99"/>
     <w:pPr>
       <w:pBdr/>
@@ -25611,9 +25730,9 @@
       </w:tcPr>
     </w:tblStylePr>
   </w:style>
-  <w:style w:type="table" w:styleId="799">
+  <w:style w:type="table" w:styleId="803">
     <w:name w:val="List Table 6 Colorful - Accent 1"/>
-    <w:basedOn w:val="893"/>
+    <w:basedOn w:val="897"/>
     <w:uiPriority w:val="99"/>
     <w:pPr>
       <w:pBdr/>
@@ -25834,9 +25953,9 @@
       </w:tcPr>
     </w:tblStylePr>
   </w:style>
-  <w:style w:type="table" w:styleId="800">
+  <w:style w:type="table" w:styleId="804">
     <w:name w:val="List Table 6 Colorful - Accent 2"/>
-    <w:basedOn w:val="893"/>
+    <w:basedOn w:val="897"/>
     <w:uiPriority w:val="99"/>
     <w:pPr>
       <w:pBdr/>
@@ -26057,9 +26176,9 @@
       </w:tcPr>
     </w:tblStylePr>
   </w:style>
-  <w:style w:type="table" w:styleId="801">
+  <w:style w:type="table" w:styleId="805">
     <w:name w:val="List Table 6 Colorful - Accent 3"/>
-    <w:basedOn w:val="893"/>
+    <w:basedOn w:val="897"/>
     <w:uiPriority w:val="99"/>
     <w:pPr>
       <w:pBdr/>
@@ -26280,9 +26399,9 @@
       </w:tcPr>
     </w:tblStylePr>
   </w:style>
-  <w:style w:type="table" w:styleId="802">
+  <w:style w:type="table" w:styleId="806">
     <w:name w:val="List Table 6 Colorful - Accent 4"/>
-    <w:basedOn w:val="893"/>
+    <w:basedOn w:val="897"/>
     <w:uiPriority w:val="99"/>
     <w:pPr>
       <w:pBdr/>
@@ -26503,9 +26622,9 @@
       </w:tcPr>
     </w:tblStylePr>
   </w:style>
-  <w:style w:type="table" w:styleId="803">
+  <w:style w:type="table" w:styleId="807">
     <w:name w:val="List Table 6 Colorful - Accent 5"/>
-    <w:basedOn w:val="893"/>
+    <w:basedOn w:val="897"/>
     <w:uiPriority w:val="99"/>
     <w:pPr>
       <w:pBdr/>
@@ -26726,9 +26845,9 @@
       </w:tcPr>
     </w:tblStylePr>
   </w:style>
-  <w:style w:type="table" w:styleId="804">
+  <w:style w:type="table" w:styleId="808">
     <w:name w:val="List Table 6 Colorful - Accent 6"/>
-    <w:basedOn w:val="893"/>
+    <w:basedOn w:val="897"/>
     <w:uiPriority w:val="99"/>
     <w:pPr>
       <w:pBdr/>
@@ -26949,9 +27068,9 @@
       </w:tcPr>
     </w:tblStylePr>
   </w:style>
-  <w:style w:type="table" w:styleId="805">
+  <w:style w:type="table" w:styleId="809">
     <w:name w:val="List Table 7 Colorful"/>
-    <w:basedOn w:val="893"/>
+    <w:basedOn w:val="897"/>
     <w:uiPriority w:val="99"/>
     <w:pPr>
       <w:pBdr/>
@@ -27205,9 +27324,9 @@
       </w:tcPr>
     </w:tblStylePr>
   </w:style>
-  <w:style w:type="table" w:styleId="806">
+  <w:style w:type="table" w:styleId="810">
     <w:name w:val="List Table 7 Colorful - Accent 1"/>
-    <w:basedOn w:val="893"/>
+    <w:basedOn w:val="897"/>
     <w:uiPriority w:val="99"/>
     <w:pPr>
       <w:pBdr/>
@@ -27461,9 +27580,9 @@
       </w:tcPr>
     </w:tblStylePr>
   </w:style>
-  <w:style w:type="table" w:styleId="807">
+  <w:style w:type="table" w:styleId="811">
     <w:name w:val="List Table 7 Colorful - Accent 2"/>
-    <w:basedOn w:val="893"/>
+    <w:basedOn w:val="897"/>
     <w:uiPriority w:val="99"/>
     <w:pPr>
       <w:pBdr/>
@@ -27717,9 +27836,9 @@
       </w:tcPr>
     </w:tblStylePr>
   </w:style>
-  <w:style w:type="table" w:styleId="808">
+  <w:style w:type="table" w:styleId="812">
     <w:name w:val="List Table 7 Colorful - Accent 3"/>
-    <w:basedOn w:val="893"/>
+    <w:basedOn w:val="897"/>
     <w:uiPriority w:val="99"/>
     <w:pPr>
       <w:pBdr/>
@@ -27973,9 +28092,9 @@
       </w:tcPr>
     </w:tblStylePr>
   </w:style>
-  <w:style w:type="table" w:styleId="809">
+  <w:style w:type="table" w:styleId="813">
     <w:name w:val="List Table 7 Colorful - Accent 4"/>
-    <w:basedOn w:val="893"/>
+    <w:basedOn w:val="897"/>
     <w:uiPriority w:val="99"/>
     <w:pPr>
       <w:pBdr/>
@@ -28229,9 +28348,9 @@
       </w:tcPr>
     </w:tblStylePr>
   </w:style>
-  <w:style w:type="table" w:styleId="810">
+  <w:style w:type="table" w:styleId="814">
     <w:name w:val="List Table 7 Colorful - Accent 5"/>
-    <w:basedOn w:val="893"/>
+    <w:basedOn w:val="897"/>
     <w:uiPriority w:val="99"/>
     <w:pPr>
       <w:pBdr/>
@@ -28485,9 +28604,9 @@
       </w:tcPr>
     </w:tblStylePr>
   </w:style>
-  <w:style w:type="table" w:styleId="811">
+  <w:style w:type="table" w:styleId="815">
     <w:name w:val="List Table 7 Colorful - Accent 6"/>
-    <w:basedOn w:val="893"/>
+    <w:basedOn w:val="897"/>
     <w:uiPriority w:val="99"/>
     <w:pPr>
       <w:pBdr/>
@@ -28741,9 +28860,9 @@
       </w:tcPr>
     </w:tblStylePr>
   </w:style>
-  <w:style w:type="table" w:styleId="812">
+  <w:style w:type="table" w:styleId="816">
     <w:name w:val="Lined - Accent"/>
-    <w:basedOn w:val="893"/>
+    <w:basedOn w:val="897"/>
     <w:uiPriority w:val="99"/>
     <w:pPr>
       <w:pBdr/>
@@ -28978,9 +29097,9 @@
       </w:tcPr>
     </w:tblStylePr>
   </w:style>
-  <w:style w:type="table" w:styleId="813">
+  <w:style w:type="table" w:styleId="817">
     <w:name w:val="Lined - Accent 1"/>
-    <w:basedOn w:val="893"/>
+    <w:basedOn w:val="897"/>
     <w:uiPriority w:val="99"/>
     <w:pPr>
       <w:pBdr/>
@@ -29215,9 +29334,9 @@
       </w:tcPr>
     </w:tblStylePr>
   </w:style>
-  <w:style w:type="table" w:styleId="814">
+  <w:style w:type="table" w:styleId="818">
     <w:name w:val="Lined - Accent 2"/>
-    <w:basedOn w:val="893"/>
+    <w:basedOn w:val="897"/>
     <w:uiPriority w:val="99"/>
     <w:pPr>
       <w:pBdr/>
@@ -29452,9 +29571,9 @@
       </w:tcPr>
     </w:tblStylePr>
   </w:style>
-  <w:style w:type="table" w:styleId="815">
+  <w:style w:type="table" w:styleId="819">
     <w:name w:val="Lined - Accent 3"/>
-    <w:basedOn w:val="893"/>
+    <w:basedOn w:val="897"/>
     <w:uiPriority w:val="99"/>
     <w:pPr>
       <w:pBdr/>
@@ -29689,9 +29808,9 @@
       </w:tcPr>
     </w:tblStylePr>
   </w:style>
-  <w:style w:type="table" w:styleId="816">
+  <w:style w:type="table" w:styleId="820">
     <w:name w:val="Lined - Accent 4"/>
-    <w:basedOn w:val="893"/>
+    <w:basedOn w:val="897"/>
     <w:uiPriority w:val="99"/>
     <w:pPr>
       <w:pBdr/>
@@ -29926,9 +30045,9 @@
       </w:tcPr>
     </w:tblStylePr>
   </w:style>
-  <w:style w:type="table" w:styleId="817">
+  <w:style w:type="table" w:styleId="821">
     <w:name w:val="Lined - Accent 5"/>
-    <w:basedOn w:val="893"/>
+    <w:basedOn w:val="897"/>
     <w:uiPriority w:val="99"/>
     <w:pPr>
       <w:pBdr/>
@@ -30163,9 +30282,9 @@
       </w:tcPr>
     </w:tblStylePr>
   </w:style>
-  <w:style w:type="table" w:styleId="818">
+  <w:style w:type="table" w:styleId="822">
     <w:name w:val="Lined - Accent 6"/>
-    <w:basedOn w:val="893"/>
+    <w:basedOn w:val="897"/>
     <w:uiPriority w:val="99"/>
     <w:pPr>
       <w:pBdr/>
@@ -30400,9 +30519,9 @@
       </w:tcPr>
     </w:tblStylePr>
   </w:style>
-  <w:style w:type="table" w:styleId="819">
+  <w:style w:type="table" w:styleId="823">
     <w:name w:val="Bordered &amp; Lined - Accent"/>
-    <w:basedOn w:val="893"/>
+    <w:basedOn w:val="897"/>
     <w:uiPriority w:val="99"/>
     <w:pPr>
       <w:pBdr/>
@@ -30644,9 +30763,9 @@
       </w:tcPr>
     </w:tblStylePr>
   </w:style>
-  <w:style w:type="table" w:styleId="820">
+  <w:style w:type="table" w:styleId="824">
     <w:name w:val="Bordered &amp; Lined - Accent 1"/>
-    <w:basedOn w:val="893"/>
+    <w:basedOn w:val="897"/>
     <w:uiPriority w:val="99"/>
     <w:pPr>
       <w:pBdr/>
@@ -30888,9 +31007,9 @@
       </w:tcPr>
     </w:tblStylePr>
   </w:style>
-  <w:style w:type="table" w:styleId="821">
+  <w:style w:type="table" w:styleId="825">
     <w:name w:val="Bordered &amp; Lined - Accent 2"/>
-    <w:basedOn w:val="893"/>
+    <w:basedOn w:val="897"/>
     <w:uiPriority w:val="99"/>
     <w:pPr>
       <w:pBdr/>
@@ -31132,9 +31251,9 @@
       </w:tcPr>
     </w:tblStylePr>
   </w:style>
-  <w:style w:type="table" w:styleId="822">
+  <w:style w:type="table" w:styleId="826">
     <w:name w:val="Bordered &amp; Lined - Accent 3"/>
-    <w:basedOn w:val="893"/>
+    <w:basedOn w:val="897"/>
     <w:uiPriority w:val="99"/>
     <w:pPr>
       <w:pBdr/>
@@ -31376,9 +31495,9 @@
       </w:tcPr>
     </w:tblStylePr>
   </w:style>
-  <w:style w:type="table" w:styleId="823">
+  <w:style w:type="table" w:styleId="827">
     <w:name w:val="Bordered &amp; Lined - Accent 4"/>
-    <w:basedOn w:val="893"/>
+    <w:basedOn w:val="897"/>
     <w:uiPriority w:val="99"/>
     <w:pPr>
       <w:pBdr/>
@@ -31620,9 +31739,9 @@
       </w:tcPr>
     </w:tblStylePr>
   </w:style>
-  <w:style w:type="table" w:styleId="824">
+  <w:style w:type="table" w:styleId="828">
     <w:name w:val="Bordered &amp; Lined - Accent 5"/>
-    <w:basedOn w:val="893"/>
+    <w:basedOn w:val="897"/>
     <w:uiPriority w:val="99"/>
     <w:pPr>
       <w:pBdr/>
@@ -31864,9 +31983,9 @@
       </w:tcPr>
     </w:tblStylePr>
   </w:style>
-  <w:style w:type="table" w:styleId="825">
+  <w:style w:type="table" w:styleId="829">
     <w:name w:val="Bordered &amp; Lined - Accent 6"/>
-    <w:basedOn w:val="893"/>
+    <w:basedOn w:val="897"/>
     <w:uiPriority w:val="99"/>
     <w:pPr>
       <w:pBdr/>
@@ -32108,9 +32227,9 @@
       </w:tcPr>
     </w:tblStylePr>
   </w:style>
-  <w:style w:type="table" w:styleId="826">
+  <w:style w:type="table" w:styleId="830">
     <w:name w:val="Bordered"/>
-    <w:basedOn w:val="893"/>
+    <w:basedOn w:val="897"/>
     <w:uiPriority w:val="99"/>
     <w:pPr>
       <w:pBdr/>
@@ -32339,9 +32458,9 @@
       </w:tcPr>
     </w:tblStylePr>
   </w:style>
-  <w:style w:type="table" w:styleId="827">
+  <w:style w:type="table" w:styleId="831">
     <w:name w:val="Bordered - Accent 1"/>
-    <w:basedOn w:val="893"/>
+    <w:basedOn w:val="897"/>
     <w:uiPriority w:val="99"/>
     <w:pPr>
       <w:pBdr/>
@@ -32570,9 +32689,9 @@
       </w:tcPr>
     </w:tblStylePr>
   </w:style>
-  <w:style w:type="table" w:styleId="828">
+  <w:style w:type="table" w:styleId="832">
     <w:name w:val="Bordered - Accent 2"/>
-    <w:basedOn w:val="893"/>
+    <w:basedOn w:val="897"/>
     <w:uiPriority w:val="99"/>
     <w:pPr>
       <w:pBdr/>
@@ -32801,9 +32920,9 @@
       </w:tcPr>
     </w:tblStylePr>
   </w:style>
-  <w:style w:type="table" w:styleId="829">
+  <w:style w:type="table" w:styleId="833">
     <w:name w:val="Bordered - Accent 3"/>
-    <w:basedOn w:val="893"/>
+    <w:basedOn w:val="897"/>
     <w:uiPriority w:val="99"/>
     <w:pPr>
       <w:pBdr/>
@@ -33032,9 +33151,9 @@
       </w:tcPr>
     </w:tblStylePr>
   </w:style>
-  <w:style w:type="table" w:styleId="830">
+  <w:style w:type="table" w:styleId="834">
     <w:name w:val="Bordered - Accent 4"/>
-    <w:basedOn w:val="893"/>
+    <w:basedOn w:val="897"/>
     <w:uiPriority w:val="99"/>
     <w:pPr>
       <w:pBdr/>
@@ -33263,9 +33382,9 @@
       </w:tcPr>
     </w:tblStylePr>
   </w:style>
-  <w:style w:type="table" w:styleId="831">
+  <w:style w:type="table" w:styleId="835">
     <w:name w:val="Bordered - Accent 5"/>
-    <w:basedOn w:val="893"/>
+    <w:basedOn w:val="897"/>
     <w:uiPriority w:val="99"/>
     <w:pPr>
       <w:pBdr/>
@@ -33494,9 +33613,9 @@
       </w:tcPr>
     </w:tblStylePr>
   </w:style>
-  <w:style w:type="table" w:styleId="832">
+  <w:style w:type="table" w:styleId="836">
     <w:name w:val="Bordered - Accent 6"/>
-    <w:basedOn w:val="893"/>
+    <w:basedOn w:val="897"/>
     <w:uiPriority w:val="99"/>
     <w:pPr>
       <w:pBdr/>
@@ -33725,11 +33844,11 @@
       </w:tcPr>
     </w:tblStylePr>
   </w:style>
-  <w:style w:type="paragraph" w:styleId="833">
+  <w:style w:type="paragraph" w:styleId="837">
     <w:name w:val="Heading 1"/>
-    <w:basedOn w:val="892"/>
-    <w:next w:val="892"/>
-    <w:link w:val="843"/>
+    <w:basedOn w:val="896"/>
+    <w:next w:val="896"/>
+    <w:link w:val="847"/>
     <w:uiPriority w:val="9"/>
     <w:qFormat/>
     <w:pPr>
@@ -33747,11 +33866,11 @@
       <w:szCs w:val="40"/>
     </w:rPr>
   </w:style>
-  <w:style w:type="paragraph" w:styleId="834">
+  <w:style w:type="paragraph" w:styleId="838">
     <w:name w:val="Heading 2"/>
-    <w:basedOn w:val="892"/>
-    <w:next w:val="892"/>
-    <w:link w:val="844"/>
+    <w:basedOn w:val="896"/>
+    <w:next w:val="896"/>
+    <w:link w:val="848"/>
     <w:uiPriority w:val="9"/>
     <w:unhideWhenUsed/>
     <w:qFormat/>
@@ -33770,11 +33889,11 @@
       <w:szCs w:val="32"/>
     </w:rPr>
   </w:style>
-  <w:style w:type="paragraph" w:styleId="835">
+  <w:style w:type="paragraph" w:styleId="839">
     <w:name w:val="Heading 3"/>
-    <w:basedOn w:val="892"/>
-    <w:next w:val="892"/>
-    <w:link w:val="845"/>
+    <w:basedOn w:val="896"/>
+    <w:next w:val="896"/>
+    <w:link w:val="849"/>
     <w:uiPriority w:val="9"/>
     <w:unhideWhenUsed/>
     <w:qFormat/>
@@ -33793,11 +33912,11 @@
       <w:szCs w:val="28"/>
     </w:rPr>
   </w:style>
-  <w:style w:type="paragraph" w:styleId="836">
+  <w:style w:type="paragraph" w:styleId="840">
     <w:name w:val="Heading 4"/>
-    <w:basedOn w:val="892"/>
-    <w:next w:val="892"/>
-    <w:link w:val="846"/>
+    <w:basedOn w:val="896"/>
+    <w:next w:val="896"/>
+    <w:link w:val="850"/>
     <w:uiPriority w:val="9"/>
     <w:unhideWhenUsed/>
     <w:qFormat/>
@@ -33816,11 +33935,11 @@
       <w:color w:val="0f4761" w:themeColor="accent1" w:themeShade="BF"/>
     </w:rPr>
   </w:style>
-  <w:style w:type="paragraph" w:styleId="837">
+  <w:style w:type="paragraph" w:styleId="841">
     <w:name w:val="Heading 5"/>
-    <w:basedOn w:val="892"/>
-    <w:next w:val="892"/>
-    <w:link w:val="847"/>
+    <w:basedOn w:val="896"/>
+    <w:next w:val="896"/>
+    <w:link w:val="851"/>
     <w:uiPriority w:val="9"/>
     <w:unhideWhenUsed/>
     <w:qFormat/>
@@ -33837,11 +33956,11 @@
       <w:color w:val="0f4761" w:themeColor="accent1" w:themeShade="BF"/>
     </w:rPr>
   </w:style>
-  <w:style w:type="paragraph" w:styleId="838">
+  <w:style w:type="paragraph" w:styleId="842">
     <w:name w:val="Heading 6"/>
-    <w:basedOn w:val="892"/>
-    <w:next w:val="892"/>
-    <w:link w:val="848"/>
+    <w:basedOn w:val="896"/>
+    <w:next w:val="896"/>
+    <w:link w:val="852"/>
     <w:uiPriority w:val="9"/>
     <w:unhideWhenUsed/>
     <w:qFormat/>
@@ -33860,11 +33979,11 @@
       <w:color w:val="595959" w:themeColor="text1" w:themeTint="A6"/>
     </w:rPr>
   </w:style>
-  <w:style w:type="paragraph" w:styleId="839">
+  <w:style w:type="paragraph" w:styleId="843">
     <w:name w:val="Heading 7"/>
-    <w:basedOn w:val="892"/>
-    <w:next w:val="892"/>
-    <w:link w:val="849"/>
+    <w:basedOn w:val="896"/>
+    <w:next w:val="896"/>
+    <w:link w:val="853"/>
     <w:uiPriority w:val="9"/>
     <w:unhideWhenUsed/>
     <w:qFormat/>
@@ -33881,11 +34000,11 @@
       <w:color w:val="595959" w:themeColor="text1" w:themeTint="A6"/>
     </w:rPr>
   </w:style>
-  <w:style w:type="paragraph" w:styleId="840">
+  <w:style w:type="paragraph" w:styleId="844">
     <w:name w:val="Heading 8"/>
-    <w:basedOn w:val="892"/>
-    <w:next w:val="892"/>
-    <w:link w:val="850"/>
+    <w:basedOn w:val="896"/>
+    <w:next w:val="896"/>
+    <w:link w:val="854"/>
     <w:uiPriority w:val="9"/>
     <w:unhideWhenUsed/>
     <w:qFormat/>
@@ -33904,11 +34023,11 @@
       <w:color w:val="272727" w:themeColor="text1" w:themeTint="D8"/>
     </w:rPr>
   </w:style>
-  <w:style w:type="paragraph" w:styleId="841">
+  <w:style w:type="paragraph" w:styleId="845">
     <w:name w:val="Heading 9"/>
-    <w:basedOn w:val="892"/>
-    <w:next w:val="892"/>
-    <w:link w:val="851"/>
+    <w:basedOn w:val="896"/>
+    <w:next w:val="896"/>
+    <w:link w:val="855"/>
     <w:uiPriority w:val="9"/>
     <w:unhideWhenUsed/>
     <w:qFormat/>
@@ -33927,7 +34046,7 @@
       <w:color w:val="272727" w:themeColor="text1" w:themeTint="D8"/>
     </w:rPr>
   </w:style>
-  <w:style w:type="character" w:styleId="842" w:default="1">
+  <w:style w:type="character" w:styleId="846" w:default="1">
     <w:name w:val="Default Paragraph Font"/>
     <w:uiPriority w:val="1"/>
     <w:semiHidden/>
@@ -33938,10 +34057,10 @@
       <w:ind/>
     </w:pPr>
   </w:style>
-  <w:style w:type="character" w:styleId="843">
+  <w:style w:type="character" w:styleId="847">
     <w:name w:val="Heading 1 Char"/>
-    <w:basedOn w:val="842"/>
-    <w:link w:val="833"/>
+    <w:basedOn w:val="846"/>
+    <w:link w:val="837"/>
     <w:uiPriority w:val="9"/>
     <w:pPr>
       <w:pBdr/>
@@ -33955,10 +34074,10 @@
       <w:szCs w:val="40"/>
     </w:rPr>
   </w:style>
-  <w:style w:type="character" w:styleId="844">
+  <w:style w:type="character" w:styleId="848">
     <w:name w:val="Heading 2 Char"/>
-    <w:basedOn w:val="842"/>
-    <w:link w:val="834"/>
+    <w:basedOn w:val="846"/>
+    <w:link w:val="838"/>
     <w:uiPriority w:val="9"/>
     <w:pPr>
       <w:pBdr/>
@@ -33972,10 +34091,10 @@
       <w:szCs w:val="32"/>
     </w:rPr>
   </w:style>
-  <w:style w:type="character" w:styleId="845">
+  <w:style w:type="character" w:styleId="849">
     <w:name w:val="Heading 3 Char"/>
-    <w:basedOn w:val="842"/>
-    <w:link w:val="835"/>
+    <w:basedOn w:val="846"/>
+    <w:link w:val="839"/>
     <w:uiPriority w:val="9"/>
     <w:pPr>
       <w:pBdr/>
@@ -33989,10 +34108,10 @@
       <w:szCs w:val="28"/>
     </w:rPr>
   </w:style>
-  <w:style w:type="character" w:styleId="846">
+  <w:style w:type="character" w:styleId="850">
     <w:name w:val="Heading 4 Char"/>
-    <w:basedOn w:val="842"/>
-    <w:link w:val="836"/>
+    <w:basedOn w:val="846"/>
+    <w:link w:val="840"/>
     <w:uiPriority w:val="9"/>
     <w:pPr>
       <w:pBdr/>
@@ -34006,10 +34125,10 @@
       <w:color w:val="0f4761" w:themeColor="accent1" w:themeShade="BF"/>
     </w:rPr>
   </w:style>
-  <w:style w:type="character" w:styleId="847">
+  <w:style w:type="character" w:styleId="851">
     <w:name w:val="Heading 5 Char"/>
-    <w:basedOn w:val="842"/>
-    <w:link w:val="837"/>
+    <w:basedOn w:val="846"/>
+    <w:link w:val="841"/>
     <w:uiPriority w:val="9"/>
     <w:pPr>
       <w:pBdr/>
@@ -34021,10 +34140,10 @@
       <w:color w:val="0f4761" w:themeColor="accent1" w:themeShade="BF"/>
     </w:rPr>
   </w:style>
-  <w:style w:type="character" w:styleId="848">
+  <w:style w:type="character" w:styleId="852">
     <w:name w:val="Heading 6 Char"/>
-    <w:basedOn w:val="842"/>
-    <w:link w:val="838"/>
+    <w:basedOn w:val="846"/>
+    <w:link w:val="842"/>
     <w:uiPriority w:val="9"/>
     <w:pPr>
       <w:pBdr/>
@@ -34038,10 +34157,10 @@
       <w:color w:val="595959" w:themeColor="text1" w:themeTint="A6"/>
     </w:rPr>
   </w:style>
-  <w:style w:type="character" w:styleId="849">
+  <w:style w:type="character" w:styleId="853">
     <w:name w:val="Heading 7 Char"/>
-    <w:basedOn w:val="842"/>
-    <w:link w:val="839"/>
+    <w:basedOn w:val="846"/>
+    <w:link w:val="843"/>
     <w:uiPriority w:val="9"/>
     <w:pPr>
       <w:pBdr/>
@@ -34053,10 +34172,10 @@
       <w:color w:val="595959" w:themeColor="text1" w:themeTint="A6"/>
     </w:rPr>
   </w:style>
-  <w:style w:type="character" w:styleId="850">
+  <w:style w:type="character" w:styleId="854">
     <w:name w:val="Heading 8 Char"/>
-    <w:basedOn w:val="842"/>
-    <w:link w:val="840"/>
+    <w:basedOn w:val="846"/>
+    <w:link w:val="844"/>
     <w:uiPriority w:val="9"/>
     <w:pPr>
       <w:pBdr/>
@@ -34070,10 +34189,10 @@
       <w:color w:val="272727" w:themeColor="text1" w:themeTint="D8"/>
     </w:rPr>
   </w:style>
-  <w:style w:type="character" w:styleId="851">
+  <w:style w:type="character" w:styleId="855">
     <w:name w:val="Heading 9 Char"/>
-    <w:basedOn w:val="842"/>
-    <w:link w:val="841"/>
+    <w:basedOn w:val="846"/>
+    <w:link w:val="845"/>
     <w:uiPriority w:val="9"/>
     <w:pPr>
       <w:pBdr/>
@@ -34087,11 +34206,11 @@
       <w:color w:val="272727" w:themeColor="text1" w:themeTint="D8"/>
     </w:rPr>
   </w:style>
-  <w:style w:type="paragraph" w:styleId="852">
+  <w:style w:type="paragraph" w:styleId="856">
     <w:name w:val="Title"/>
-    <w:basedOn w:val="892"/>
-    <w:next w:val="892"/>
-    <w:link w:val="853"/>
+    <w:basedOn w:val="896"/>
+    <w:next w:val="896"/>
+    <w:link w:val="857"/>
     <w:uiPriority w:val="10"/>
     <w:qFormat/>
     <w:pPr>
@@ -34107,10 +34226,10 @@
       <w:szCs w:val="56"/>
     </w:rPr>
   </w:style>
-  <w:style w:type="character" w:styleId="853">
+  <w:style w:type="character" w:styleId="857">
     <w:name w:val="Title Char"/>
-    <w:basedOn w:val="842"/>
-    <w:link w:val="852"/>
+    <w:basedOn w:val="846"/>
+    <w:link w:val="856"/>
     <w:uiPriority w:val="10"/>
     <w:pPr>
       <w:pBdr/>
@@ -34124,11 +34243,11 @@
       <w:szCs w:val="56"/>
     </w:rPr>
   </w:style>
-  <w:style w:type="paragraph" w:styleId="854">
+  <w:style w:type="paragraph" w:styleId="858">
     <w:name w:val="Subtitle"/>
-    <w:basedOn w:val="892"/>
-    <w:next w:val="892"/>
-    <w:link w:val="855"/>
+    <w:basedOn w:val="896"/>
+    <w:next w:val="896"/>
+    <w:link w:val="859"/>
     <w:uiPriority w:val="11"/>
     <w:qFormat/>
     <w:pPr>
@@ -34146,10 +34265,10 @@
       <w:szCs w:val="28"/>
     </w:rPr>
   </w:style>
-  <w:style w:type="character" w:styleId="855">
+  <w:style w:type="character" w:styleId="859">
     <w:name w:val="Subtitle Char"/>
-    <w:basedOn w:val="842"/>
-    <w:link w:val="854"/>
+    <w:basedOn w:val="846"/>
+    <w:link w:val="858"/>
     <w:uiPriority w:val="11"/>
     <w:pPr>
       <w:pBdr/>
@@ -34163,11 +34282,11 @@
       <w:szCs w:val="28"/>
     </w:rPr>
   </w:style>
-  <w:style w:type="paragraph" w:styleId="856">
+  <w:style w:type="paragraph" w:styleId="860">
     <w:name w:val="Quote"/>
-    <w:basedOn w:val="892"/>
-    <w:next w:val="892"/>
-    <w:link w:val="857"/>
+    <w:basedOn w:val="896"/>
+    <w:next w:val="896"/>
+    <w:link w:val="861"/>
     <w:uiPriority w:val="29"/>
     <w:qFormat/>
     <w:pPr>
@@ -34182,10 +34301,10 @@
       <w:color w:val="404040" w:themeColor="text1" w:themeTint="BF"/>
     </w:rPr>
   </w:style>
-  <w:style w:type="character" w:styleId="857">
+  <w:style w:type="character" w:styleId="861">
     <w:name w:val="Quote Char"/>
-    <w:basedOn w:val="842"/>
-    <w:link w:val="856"/>
+    <w:basedOn w:val="846"/>
+    <w:link w:val="860"/>
     <w:uiPriority w:val="29"/>
     <w:pPr>
       <w:pBdr/>
@@ -34198,9 +34317,9 @@
       <w:color w:val="404040" w:themeColor="text1" w:themeTint="BF"/>
     </w:rPr>
   </w:style>
-  <w:style w:type="character" w:styleId="858">
+  <w:style w:type="character" w:styleId="862">
     <w:name w:val="Intense Emphasis"/>
-    <w:basedOn w:val="842"/>
+    <w:basedOn w:val="846"/>
     <w:uiPriority w:val="21"/>
     <w:qFormat/>
     <w:pPr>
@@ -34214,11 +34333,11 @@
       <w:color w:val="0f4761" w:themeColor="accent1" w:themeShade="BF"/>
     </w:rPr>
   </w:style>
-  <w:style w:type="paragraph" w:styleId="859">
+  <w:style w:type="paragraph" w:styleId="863">
     <w:name w:val="Intense Quote"/>
-    <w:basedOn w:val="892"/>
-    <w:next w:val="892"/>
-    <w:link w:val="860"/>
+    <w:basedOn w:val="896"/>
+    <w:next w:val="896"/>
+    <w:link w:val="864"/>
     <w:uiPriority w:val="30"/>
     <w:qFormat/>
     <w:pPr>
@@ -34236,10 +34355,10 @@
       <w:color w:val="0f4761" w:themeColor="accent1" w:themeShade="BF"/>
     </w:rPr>
   </w:style>
-  <w:style w:type="character" w:styleId="860">
+  <w:style w:type="character" w:styleId="864">
     <w:name w:val="Intense Quote Char"/>
-    <w:basedOn w:val="842"/>
-    <w:link w:val="859"/>
+    <w:basedOn w:val="846"/>
+    <w:link w:val="863"/>
     <w:uiPriority w:val="30"/>
     <w:pPr>
       <w:pBdr/>
@@ -34252,9 +34371,9 @@
       <w:color w:val="0f4761" w:themeColor="accent1" w:themeShade="BF"/>
     </w:rPr>
   </w:style>
-  <w:style w:type="character" w:styleId="861">
+  <w:style w:type="character" w:styleId="865">
     <w:name w:val="Intense Reference"/>
-    <w:basedOn w:val="842"/>
+    <w:basedOn w:val="846"/>
     <w:uiPriority w:val="32"/>
     <w:qFormat/>
     <w:pPr>
@@ -34270,9 +34389,9 @@
       <w:spacing w:val="5"/>
     </w:rPr>
   </w:style>
-  <w:style w:type="character" w:styleId="862">
+  <w:style w:type="character" w:styleId="866">
     <w:name w:val="Subtle Emphasis"/>
-    <w:basedOn w:val="842"/>
+    <w:basedOn w:val="846"/>
     <w:uiPriority w:val="19"/>
     <w:qFormat/>
     <w:pPr>
@@ -34286,9 +34405,9 @@
       <w:color w:val="404040" w:themeColor="text1" w:themeTint="BF"/>
     </w:rPr>
   </w:style>
-  <w:style w:type="character" w:styleId="863">
+  <w:style w:type="character" w:styleId="867">
     <w:name w:val="Emphasis"/>
-    <w:basedOn w:val="842"/>
+    <w:basedOn w:val="846"/>
     <w:uiPriority w:val="20"/>
     <w:qFormat/>
     <w:pPr>
@@ -34301,9 +34420,9 @@
       <w:iCs/>
     </w:rPr>
   </w:style>
-  <w:style w:type="character" w:styleId="864">
+  <w:style w:type="character" w:styleId="868">
     <w:name w:val="Strong"/>
-    <w:basedOn w:val="842"/>
+    <w:basedOn w:val="846"/>
     <w:uiPriority w:val="22"/>
     <w:qFormat/>
     <w:pPr>
@@ -34316,9 +34435,9 @@
       <w:bCs/>
     </w:rPr>
   </w:style>
-  <w:style w:type="character" w:styleId="865">
+  <w:style w:type="character" w:styleId="869">
     <w:name w:val="Subtle Reference"/>
-    <w:basedOn w:val="842"/>
+    <w:basedOn w:val="846"/>
     <w:uiPriority w:val="31"/>
     <w:qFormat/>
     <w:pPr>
@@ -34331,9 +34450,9 @@
       <w:color w:val="5a5a5a" w:themeColor="text1" w:themeTint="A5"/>
     </w:rPr>
   </w:style>
-  <w:style w:type="character" w:styleId="866">
+  <w:style w:type="character" w:styleId="870">
     <w:name w:val="Book Title"/>
-    <w:basedOn w:val="842"/>
+    <w:basedOn w:val="846"/>
     <w:uiPriority w:val="33"/>
     <w:qFormat/>
     <w:pPr>
@@ -34349,10 +34468,10 @@
       <w:spacing w:val="5"/>
     </w:rPr>
   </w:style>
-  <w:style w:type="paragraph" w:styleId="867">
+  <w:style w:type="paragraph" w:styleId="871">
     <w:name w:val="Header"/>
-    <w:basedOn w:val="892"/>
-    <w:link w:val="868"/>
+    <w:basedOn w:val="896"/>
+    <w:link w:val="872"/>
     <w:uiPriority w:val="99"/>
     <w:unhideWhenUsed/>
     <w:pPr>
@@ -34365,10 +34484,10 @@
       <w:ind/>
     </w:pPr>
   </w:style>
-  <w:style w:type="character" w:styleId="868">
+  <w:style w:type="character" w:styleId="872">
     <w:name w:val="Header Char"/>
-    <w:basedOn w:val="842"/>
-    <w:link w:val="867"/>
+    <w:basedOn w:val="846"/>
+    <w:link w:val="871"/>
     <w:uiPriority w:val="99"/>
     <w:pPr>
       <w:pBdr/>
@@ -34376,10 +34495,10 @@
       <w:ind/>
     </w:pPr>
   </w:style>
-  <w:style w:type="paragraph" w:styleId="869">
+  <w:style w:type="paragraph" w:styleId="873">
     <w:name w:val="Footer"/>
-    <w:basedOn w:val="892"/>
-    <w:link w:val="870"/>
+    <w:basedOn w:val="896"/>
+    <w:link w:val="874"/>
     <w:uiPriority w:val="99"/>
     <w:unhideWhenUsed/>
     <w:pPr>
@@ -34392,10 +34511,10 @@
       <w:ind/>
     </w:pPr>
   </w:style>
-  <w:style w:type="character" w:styleId="870">
+  <w:style w:type="character" w:styleId="874">
     <w:name w:val="Footer Char"/>
-    <w:basedOn w:val="842"/>
-    <w:link w:val="869"/>
+    <w:basedOn w:val="846"/>
+    <w:link w:val="873"/>
     <w:uiPriority w:val="99"/>
     <w:pPr>
       <w:pBdr/>
@@ -34403,10 +34522,10 @@
       <w:ind/>
     </w:pPr>
   </w:style>
-  <w:style w:type="paragraph" w:styleId="871">
+  <w:style w:type="paragraph" w:styleId="875">
     <w:name w:val="Caption"/>
-    <w:basedOn w:val="892"/>
-    <w:next w:val="892"/>
+    <w:basedOn w:val="896"/>
+    <w:next w:val="896"/>
     <w:uiPriority w:val="35"/>
     <w:unhideWhenUsed/>
     <w:qFormat/>
@@ -34423,10 +34542,10 @@
       <w:szCs w:val="18"/>
     </w:rPr>
   </w:style>
-  <w:style w:type="paragraph" w:styleId="872">
+  <w:style w:type="paragraph" w:styleId="876">
     <w:name w:val="footnote text"/>
-    <w:basedOn w:val="892"/>
-    <w:link w:val="873"/>
+    <w:basedOn w:val="896"/>
+    <w:link w:val="877"/>
     <w:uiPriority w:val="99"/>
     <w:semiHidden/>
     <w:unhideWhenUsed/>
@@ -34440,10 +34559,10 @@
       <w:szCs w:val="20"/>
     </w:rPr>
   </w:style>
-  <w:style w:type="character" w:styleId="873">
+  <w:style w:type="character" w:styleId="877">
     <w:name w:val="Footnote Text Char"/>
-    <w:basedOn w:val="842"/>
-    <w:link w:val="872"/>
+    <w:basedOn w:val="846"/>
+    <w:link w:val="876"/>
     <w:uiPriority w:val="99"/>
     <w:semiHidden/>
     <w:pPr>
@@ -34456,9 +34575,9 @@
       <w:szCs w:val="20"/>
     </w:rPr>
   </w:style>
-  <w:style w:type="character" w:styleId="874">
+  <w:style w:type="character" w:styleId="878">
     <w:name w:val="footnote reference"/>
-    <w:basedOn w:val="842"/>
+    <w:basedOn w:val="846"/>
     <w:uiPriority w:val="99"/>
     <w:semiHidden/>
     <w:unhideWhenUsed/>
@@ -34471,10 +34590,10 @@
       <w:vertAlign w:val="superscript"/>
     </w:rPr>
   </w:style>
-  <w:style w:type="paragraph" w:styleId="875">
+  <w:style w:type="paragraph" w:styleId="879">
     <w:name w:val="endnote text"/>
-    <w:basedOn w:val="892"/>
-    <w:link w:val="876"/>
+    <w:basedOn w:val="896"/>
+    <w:link w:val="880"/>
     <w:uiPriority w:val="99"/>
     <w:semiHidden/>
     <w:unhideWhenUsed/>
@@ -34488,10 +34607,10 @@
       <w:szCs w:val="20"/>
     </w:rPr>
   </w:style>
-  <w:style w:type="character" w:styleId="876">
+  <w:style w:type="character" w:styleId="880">
     <w:name w:val="Endnote Text Char"/>
-    <w:basedOn w:val="842"/>
-    <w:link w:val="875"/>
+    <w:basedOn w:val="846"/>
+    <w:link w:val="879"/>
     <w:uiPriority w:val="99"/>
     <w:semiHidden/>
     <w:pPr>
@@ -34504,9 +34623,9 @@
       <w:szCs w:val="20"/>
     </w:rPr>
   </w:style>
-  <w:style w:type="character" w:styleId="877">
+  <w:style w:type="character" w:styleId="881">
     <w:name w:val="endnote reference"/>
-    <w:basedOn w:val="842"/>
+    <w:basedOn w:val="846"/>
     <w:uiPriority w:val="99"/>
     <w:semiHidden/>
     <w:unhideWhenUsed/>
@@ -34519,9 +34638,9 @@
       <w:vertAlign w:val="superscript"/>
     </w:rPr>
   </w:style>
-  <w:style w:type="character" w:styleId="878">
+  <w:style w:type="character" w:styleId="882">
     <w:name w:val="Hyperlink"/>
-    <w:basedOn w:val="842"/>
+    <w:basedOn w:val="846"/>
     <w:uiPriority w:val="99"/>
     <w:unhideWhenUsed/>
     <w:pPr>
@@ -34534,9 +34653,9 @@
       <w:u w:val="single"/>
     </w:rPr>
   </w:style>
-  <w:style w:type="character" w:styleId="879">
+  <w:style w:type="character" w:styleId="883">
     <w:name w:val="FollowedHyperlink"/>
-    <w:basedOn w:val="842"/>
+    <w:basedOn w:val="846"/>
     <w:uiPriority w:val="99"/>
     <w:semiHidden/>
     <w:unhideWhenUsed/>
@@ -34550,10 +34669,10 @@
       <w:u w:val="single"/>
     </w:rPr>
   </w:style>
-  <w:style w:type="paragraph" w:styleId="880">
+  <w:style w:type="paragraph" w:styleId="884">
     <w:name w:val="toc 1"/>
-    <w:basedOn w:val="892"/>
-    <w:next w:val="892"/>
+    <w:basedOn w:val="896"/>
+    <w:next w:val="896"/>
     <w:uiPriority w:val="39"/>
     <w:unhideWhenUsed/>
     <w:pPr>
@@ -34562,10 +34681,10 @@
       <w:ind/>
     </w:pPr>
   </w:style>
-  <w:style w:type="paragraph" w:styleId="881">
+  <w:style w:type="paragraph" w:styleId="885">
     <w:name w:val="toc 2"/>
-    <w:basedOn w:val="892"/>
-    <w:next w:val="892"/>
+    <w:basedOn w:val="896"/>
+    <w:next w:val="896"/>
     <w:uiPriority w:val="39"/>
     <w:unhideWhenUsed/>
     <w:pPr>
@@ -34574,10 +34693,10 @@
       <w:ind w:left="220"/>
     </w:pPr>
   </w:style>
-  <w:style w:type="paragraph" w:styleId="882">
+  <w:style w:type="paragraph" w:styleId="886">
     <w:name w:val="toc 3"/>
-    <w:basedOn w:val="892"/>
-    <w:next w:val="892"/>
+    <w:basedOn w:val="896"/>
+    <w:next w:val="896"/>
     <w:uiPriority w:val="39"/>
     <w:unhideWhenUsed/>
     <w:pPr>
@@ -34586,10 +34705,10 @@
       <w:ind w:left="440"/>
     </w:pPr>
   </w:style>
-  <w:style w:type="paragraph" w:styleId="883">
+  <w:style w:type="paragraph" w:styleId="887">
     <w:name w:val="toc 4"/>
-    <w:basedOn w:val="892"/>
-    <w:next w:val="892"/>
+    <w:basedOn w:val="896"/>
+    <w:next w:val="896"/>
     <w:uiPriority w:val="39"/>
     <w:unhideWhenUsed/>
     <w:pPr>
@@ -34598,10 +34717,10 @@
       <w:ind w:left="660"/>
     </w:pPr>
   </w:style>
-  <w:style w:type="paragraph" w:styleId="884">
+  <w:style w:type="paragraph" w:styleId="888">
     <w:name w:val="toc 5"/>
-    <w:basedOn w:val="892"/>
-    <w:next w:val="892"/>
+    <w:basedOn w:val="896"/>
+    <w:next w:val="896"/>
     <w:uiPriority w:val="39"/>
     <w:unhideWhenUsed/>
     <w:pPr>
@@ -34610,10 +34729,10 @@
       <w:ind w:left="880"/>
     </w:pPr>
   </w:style>
-  <w:style w:type="paragraph" w:styleId="885">
+  <w:style w:type="paragraph" w:styleId="889">
     <w:name w:val="toc 6"/>
-    <w:basedOn w:val="892"/>
-    <w:next w:val="892"/>
+    <w:basedOn w:val="896"/>
+    <w:next w:val="896"/>
     <w:uiPriority w:val="39"/>
     <w:unhideWhenUsed/>
     <w:pPr>
@@ -34622,10 +34741,10 @@
       <w:ind w:left="1100"/>
     </w:pPr>
   </w:style>
-  <w:style w:type="paragraph" w:styleId="886">
+  <w:style w:type="paragraph" w:styleId="890">
     <w:name w:val="toc 7"/>
-    <w:basedOn w:val="892"/>
-    <w:next w:val="892"/>
+    <w:basedOn w:val="896"/>
+    <w:next w:val="896"/>
     <w:uiPriority w:val="39"/>
     <w:unhideWhenUsed/>
     <w:pPr>
@@ -34634,10 +34753,10 @@
       <w:ind w:left="1320"/>
     </w:pPr>
   </w:style>
-  <w:style w:type="paragraph" w:styleId="887">
+  <w:style w:type="paragraph" w:styleId="891">
     <w:name w:val="toc 8"/>
-    <w:basedOn w:val="892"/>
-    <w:next w:val="892"/>
+    <w:basedOn w:val="896"/>
+    <w:next w:val="896"/>
     <w:uiPriority w:val="39"/>
     <w:unhideWhenUsed/>
     <w:pPr>
@@ -34646,10 +34765,10 @@
       <w:ind w:left="1540"/>
     </w:pPr>
   </w:style>
-  <w:style w:type="paragraph" w:styleId="888">
+  <w:style w:type="paragraph" w:styleId="892">
     <w:name w:val="toc 9"/>
-    <w:basedOn w:val="892"/>
-    <w:next w:val="892"/>
+    <w:basedOn w:val="896"/>
+    <w:next w:val="896"/>
     <w:uiPriority w:val="39"/>
     <w:unhideWhenUsed/>
     <w:pPr>
@@ -34658,9 +34777,9 @@
       <w:ind w:left="1760"/>
     </w:pPr>
   </w:style>
-  <w:style w:type="character" w:styleId="889">
+  <w:style w:type="character" w:styleId="893">
     <w:name w:val="Placeholder Text"/>
-    <w:basedOn w:val="842"/>
+    <w:basedOn w:val="846"/>
     <w:uiPriority w:val="99"/>
     <w:semiHidden/>
     <w:pPr>
@@ -34672,7 +34791,7 @@
       <w:color w:val="666666"/>
     </w:rPr>
   </w:style>
-  <w:style w:type="paragraph" w:styleId="890">
+  <w:style w:type="paragraph" w:styleId="894">
     <w:name w:val="TOC Heading"/>
     <w:uiPriority w:val="39"/>
     <w:unhideWhenUsed/>
@@ -34682,10 +34801,10 @@
       <w:ind/>
     </w:pPr>
   </w:style>
-  <w:style w:type="paragraph" w:styleId="891">
+  <w:style w:type="paragraph" w:styleId="895">
     <w:name w:val="table of figures"/>
-    <w:basedOn w:val="892"/>
-    <w:next w:val="892"/>
+    <w:basedOn w:val="896"/>
+    <w:next w:val="896"/>
     <w:uiPriority w:val="99"/>
     <w:unhideWhenUsed/>
     <w:pPr>
@@ -34694,7 +34813,7 @@
       <w:ind/>
     </w:pPr>
   </w:style>
-  <w:style w:type="paragraph" w:styleId="892" w:default="1">
+  <w:style w:type="paragraph" w:styleId="896" w:default="1">
     <w:name w:val="Normal"/>
     <w:qFormat/>
     <w:pPr>
@@ -34703,7 +34822,7 @@
       <w:ind/>
     </w:pPr>
   </w:style>
-  <w:style w:type="table" w:styleId="893" w:default="1">
+  <w:style w:type="table" w:styleId="897" w:default="1">
     <w:name w:val="Normal Table"/>
     <w:uiPriority w:val="99"/>
     <w:semiHidden/>
@@ -34896,7 +35015,7 @@
       </w:tcPr>
     </w:tblStylePr>
   </w:style>
-  <w:style w:type="numbering" w:styleId="894" w:default="1">
+  <w:style w:type="numbering" w:styleId="898" w:default="1">
     <w:name w:val="No List"/>
     <w:uiPriority w:val="99"/>
     <w:semiHidden/>
@@ -34907,9 +35026,9 @@
       <w:ind/>
     </w:pPr>
   </w:style>
-  <w:style w:type="paragraph" w:styleId="895">
+  <w:style w:type="paragraph" w:styleId="899">
     <w:name w:val="No Spacing"/>
-    <w:basedOn w:val="892"/>
+    <w:basedOn w:val="896"/>
     <w:uiPriority w:val="1"/>
     <w:qFormat/>
     <w:pPr>
@@ -34918,9 +35037,9 @@
       <w:ind/>
     </w:pPr>
   </w:style>
-  <w:style w:type="paragraph" w:styleId="896">
+  <w:style w:type="paragraph" w:styleId="900">
     <w:name w:val="List Paragraph"/>
-    <w:basedOn w:val="892"/>
+    <w:basedOn w:val="896"/>
     <w:uiPriority w:val="34"/>
     <w:qFormat/>
     <w:pPr>

</xml_diff>